<commit_message>
Harsh Bansal submission: Credit Card fraud Detection
</commit_message>
<xml_diff>
--- a/bansalh944@gmail.com/Project report credit card.docx
+++ b/bansalh944@gmail.com/Project report credit card.docx
@@ -388,35 +388,7 @@
         <w:rPr>
           <w:rFonts w:asciiTheme="minorHAnsi" w:hAnsiTheme="minorHAnsi" w:cstheme="minorHAnsi"/>
         </w:rPr>
-        <w:t>) of ULB (</w:t>
-      </w:r>
-      <w:proofErr w:type="spellStart"/>
-      <w:r>
-        <w:rPr>
-          <w:rFonts w:asciiTheme="minorHAnsi" w:hAnsiTheme="minorHAnsi" w:cstheme="minorHAnsi"/>
-        </w:rPr>
-        <w:t>Université</w:t>
-      </w:r>
-      <w:proofErr w:type="spellEnd"/>
-      <w:r>
-        <w:rPr>
-          <w:rFonts w:asciiTheme="minorHAnsi" w:hAnsiTheme="minorHAnsi" w:cstheme="minorHAnsi"/>
-        </w:rPr>
-        <w:t xml:space="preserve"> Libre de </w:t>
-      </w:r>
-      <w:proofErr w:type="spellStart"/>
-      <w:r>
-        <w:rPr>
-          <w:rFonts w:asciiTheme="minorHAnsi" w:hAnsiTheme="minorHAnsi" w:cstheme="minorHAnsi"/>
-        </w:rPr>
-        <w:t>Bruxelles</w:t>
-      </w:r>
-      <w:proofErr w:type="spellEnd"/>
-      <w:r>
-        <w:rPr>
-          <w:rFonts w:asciiTheme="minorHAnsi" w:hAnsiTheme="minorHAnsi" w:cstheme="minorHAnsi"/>
-        </w:rPr>
-        <w:t>) on big data mining and fraud detection. More details on current and past projects on related topics are available on </w:t>
+        <w:t>) of ULB (Université Libre de Bruxelles) on big data mining and fraud detection. More details on current and past projects on related topics are available on </w:t>
       </w:r>
       <w:hyperlink r:id="rId6" w:history="1">
         <w:r>
@@ -493,49 +465,7 @@
         <w:rPr>
           <w:rFonts w:asciiTheme="minorHAnsi" w:hAnsiTheme="minorHAnsi" w:cstheme="minorHAnsi"/>
         </w:rPr>
-        <w:t xml:space="preserve">Andrea Dal </w:t>
-      </w:r>
-      <w:proofErr w:type="spellStart"/>
-      <w:r>
-        <w:rPr>
-          <w:rFonts w:asciiTheme="minorHAnsi" w:hAnsiTheme="minorHAnsi" w:cstheme="minorHAnsi"/>
-        </w:rPr>
-        <w:t>Pozzolo</w:t>
-      </w:r>
-      <w:proofErr w:type="spellEnd"/>
-      <w:r>
-        <w:rPr>
-          <w:rFonts w:asciiTheme="minorHAnsi" w:hAnsiTheme="minorHAnsi" w:cstheme="minorHAnsi"/>
-        </w:rPr>
-        <w:t xml:space="preserve">, Olivier </w:t>
-      </w:r>
-      <w:proofErr w:type="spellStart"/>
-      <w:r>
-        <w:rPr>
-          <w:rFonts w:asciiTheme="minorHAnsi" w:hAnsiTheme="minorHAnsi" w:cstheme="minorHAnsi"/>
-        </w:rPr>
-        <w:t>Caelen</w:t>
-      </w:r>
-      <w:proofErr w:type="spellEnd"/>
-      <w:r>
-        <w:rPr>
-          <w:rFonts w:asciiTheme="minorHAnsi" w:hAnsiTheme="minorHAnsi" w:cstheme="minorHAnsi"/>
-        </w:rPr>
-        <w:t xml:space="preserve">, Reid A. Johnson and Gianluca </w:t>
-      </w:r>
-      <w:proofErr w:type="spellStart"/>
-      <w:r>
-        <w:rPr>
-          <w:rFonts w:asciiTheme="minorHAnsi" w:hAnsiTheme="minorHAnsi" w:cstheme="minorHAnsi"/>
-        </w:rPr>
-        <w:t>Bontempi</w:t>
-      </w:r>
-      <w:proofErr w:type="spellEnd"/>
-      <w:r>
-        <w:rPr>
-          <w:rFonts w:asciiTheme="minorHAnsi" w:hAnsiTheme="minorHAnsi" w:cstheme="minorHAnsi"/>
-        </w:rPr>
-        <w:t>. </w:t>
+        <w:t>Andrea Dal Pozzolo, Olivier Caelen, Reid A. Johnson and Gianluca Bontempi. </w:t>
       </w:r>
       <w:hyperlink r:id="rId8" w:history="1">
         <w:r>
@@ -545,27 +475,7 @@
             <w:color w:val="008ABC"/>
             <w:bdr w:val="none" w:sz="0" w:space="0" w:color="auto" w:frame="1"/>
           </w:rPr>
-          <w:t xml:space="preserve">Calibrating Probability with </w:t>
-        </w:r>
-        <w:proofErr w:type="spellStart"/>
-        <w:r>
-          <w:rPr>
-            <w:rStyle w:val="Hyperlink"/>
-            <w:rFonts w:asciiTheme="minorHAnsi" w:hAnsiTheme="minorHAnsi" w:cstheme="minorHAnsi"/>
-            <w:color w:val="008ABC"/>
-            <w:bdr w:val="none" w:sz="0" w:space="0" w:color="auto" w:frame="1"/>
-          </w:rPr>
-          <w:t>Undersampling</w:t>
-        </w:r>
-        <w:proofErr w:type="spellEnd"/>
-        <w:r>
-          <w:rPr>
-            <w:rStyle w:val="Hyperlink"/>
-            <w:rFonts w:asciiTheme="minorHAnsi" w:hAnsiTheme="minorHAnsi" w:cstheme="minorHAnsi"/>
-            <w:color w:val="008ABC"/>
-            <w:bdr w:val="none" w:sz="0" w:space="0" w:color="auto" w:frame="1"/>
-          </w:rPr>
-          <w:t xml:space="preserve"> for Unbalanced Classification.</w:t>
+          <w:t>Calibrating Probability with Undersampling for Unbalanced Classification.</w:t>
         </w:r>
       </w:hyperlink>
       <w:r>
@@ -589,77 +499,7 @@
         <w:rPr>
           <w:rFonts w:asciiTheme="minorHAnsi" w:hAnsiTheme="minorHAnsi" w:cstheme="minorHAnsi"/>
         </w:rPr>
-        <w:t xml:space="preserve">Dal </w:t>
-      </w:r>
-      <w:proofErr w:type="spellStart"/>
-      <w:r>
-        <w:rPr>
-          <w:rFonts w:asciiTheme="minorHAnsi" w:hAnsiTheme="minorHAnsi" w:cstheme="minorHAnsi"/>
-        </w:rPr>
-        <w:t>Pozzolo</w:t>
-      </w:r>
-      <w:proofErr w:type="spellEnd"/>
-      <w:r>
-        <w:rPr>
-          <w:rFonts w:asciiTheme="minorHAnsi" w:hAnsiTheme="minorHAnsi" w:cstheme="minorHAnsi"/>
-        </w:rPr>
-        <w:t xml:space="preserve">, Andrea; </w:t>
-      </w:r>
-      <w:proofErr w:type="spellStart"/>
-      <w:r>
-        <w:rPr>
-          <w:rFonts w:asciiTheme="minorHAnsi" w:hAnsiTheme="minorHAnsi" w:cstheme="minorHAnsi"/>
-        </w:rPr>
-        <w:t>Caelen</w:t>
-      </w:r>
-      <w:proofErr w:type="spellEnd"/>
-      <w:r>
-        <w:rPr>
-          <w:rFonts w:asciiTheme="minorHAnsi" w:hAnsiTheme="minorHAnsi" w:cstheme="minorHAnsi"/>
-        </w:rPr>
-        <w:t>, Olivier; Le Borgne, Yann-</w:t>
-      </w:r>
-      <w:proofErr w:type="spellStart"/>
-      <w:r>
-        <w:rPr>
-          <w:rFonts w:asciiTheme="minorHAnsi" w:hAnsiTheme="minorHAnsi" w:cstheme="minorHAnsi"/>
-        </w:rPr>
-        <w:t>Ael</w:t>
-      </w:r>
-      <w:proofErr w:type="spellEnd"/>
-      <w:r>
-        <w:rPr>
-          <w:rFonts w:asciiTheme="minorHAnsi" w:hAnsiTheme="minorHAnsi" w:cstheme="minorHAnsi"/>
-        </w:rPr>
-        <w:t xml:space="preserve">; </w:t>
-      </w:r>
-      <w:proofErr w:type="spellStart"/>
-      <w:r>
-        <w:rPr>
-          <w:rFonts w:asciiTheme="minorHAnsi" w:hAnsiTheme="minorHAnsi" w:cstheme="minorHAnsi"/>
-        </w:rPr>
-        <w:t>Waterschoot</w:t>
-      </w:r>
-      <w:proofErr w:type="spellEnd"/>
-      <w:r>
-        <w:rPr>
-          <w:rFonts w:asciiTheme="minorHAnsi" w:hAnsiTheme="minorHAnsi" w:cstheme="minorHAnsi"/>
-        </w:rPr>
-        <w:t xml:space="preserve">, Serge; </w:t>
-      </w:r>
-      <w:proofErr w:type="spellStart"/>
-      <w:r>
-        <w:rPr>
-          <w:rFonts w:asciiTheme="minorHAnsi" w:hAnsiTheme="minorHAnsi" w:cstheme="minorHAnsi"/>
-        </w:rPr>
-        <w:t>Bontempi</w:t>
-      </w:r>
-      <w:proofErr w:type="spellEnd"/>
-      <w:r>
-        <w:rPr>
-          <w:rFonts w:asciiTheme="minorHAnsi" w:hAnsiTheme="minorHAnsi" w:cstheme="minorHAnsi"/>
-        </w:rPr>
-        <w:t>, Gianluca. </w:t>
+        <w:t>Dal Pozzolo, Andrea; Caelen, Olivier; Le Borgne, Yann-Ael; Waterschoot, Serge; Bontempi, Gianluca. </w:t>
       </w:r>
       <w:hyperlink r:id="rId9" w:history="1">
         <w:r>
@@ -693,77 +533,7 @@
         <w:rPr>
           <w:rFonts w:asciiTheme="minorHAnsi" w:hAnsiTheme="minorHAnsi" w:cstheme="minorHAnsi"/>
         </w:rPr>
-        <w:t xml:space="preserve">Dal </w:t>
-      </w:r>
-      <w:proofErr w:type="spellStart"/>
-      <w:r>
-        <w:rPr>
-          <w:rFonts w:asciiTheme="minorHAnsi" w:hAnsiTheme="minorHAnsi" w:cstheme="minorHAnsi"/>
-        </w:rPr>
-        <w:t>Pozzolo</w:t>
-      </w:r>
-      <w:proofErr w:type="spellEnd"/>
-      <w:r>
-        <w:rPr>
-          <w:rFonts w:asciiTheme="minorHAnsi" w:hAnsiTheme="minorHAnsi" w:cstheme="minorHAnsi"/>
-        </w:rPr>
-        <w:t xml:space="preserve">, Andrea; </w:t>
-      </w:r>
-      <w:proofErr w:type="spellStart"/>
-      <w:r>
-        <w:rPr>
-          <w:rFonts w:asciiTheme="minorHAnsi" w:hAnsiTheme="minorHAnsi" w:cstheme="minorHAnsi"/>
-        </w:rPr>
-        <w:t>Boracchi</w:t>
-      </w:r>
-      <w:proofErr w:type="spellEnd"/>
-      <w:r>
-        <w:rPr>
-          <w:rFonts w:asciiTheme="minorHAnsi" w:hAnsiTheme="minorHAnsi" w:cstheme="minorHAnsi"/>
-        </w:rPr>
-        <w:t xml:space="preserve">, Giacomo; </w:t>
-      </w:r>
-      <w:proofErr w:type="spellStart"/>
-      <w:r>
-        <w:rPr>
-          <w:rFonts w:asciiTheme="minorHAnsi" w:hAnsiTheme="minorHAnsi" w:cstheme="minorHAnsi"/>
-        </w:rPr>
-        <w:t>Caelen</w:t>
-      </w:r>
-      <w:proofErr w:type="spellEnd"/>
-      <w:r>
-        <w:rPr>
-          <w:rFonts w:asciiTheme="minorHAnsi" w:hAnsiTheme="minorHAnsi" w:cstheme="minorHAnsi"/>
-        </w:rPr>
-        <w:t xml:space="preserve">, Olivier; </w:t>
-      </w:r>
-      <w:proofErr w:type="spellStart"/>
-      <w:r>
-        <w:rPr>
-          <w:rFonts w:asciiTheme="minorHAnsi" w:hAnsiTheme="minorHAnsi" w:cstheme="minorHAnsi"/>
-        </w:rPr>
-        <w:t>Alippi</w:t>
-      </w:r>
-      <w:proofErr w:type="spellEnd"/>
-      <w:r>
-        <w:rPr>
-          <w:rFonts w:asciiTheme="minorHAnsi" w:hAnsiTheme="minorHAnsi" w:cstheme="minorHAnsi"/>
-        </w:rPr>
-        <w:t xml:space="preserve">, Cesare; </w:t>
-      </w:r>
-      <w:proofErr w:type="spellStart"/>
-      <w:r>
-        <w:rPr>
-          <w:rFonts w:asciiTheme="minorHAnsi" w:hAnsiTheme="minorHAnsi" w:cstheme="minorHAnsi"/>
-        </w:rPr>
-        <w:t>Bontempi</w:t>
-      </w:r>
-      <w:proofErr w:type="spellEnd"/>
-      <w:r>
-        <w:rPr>
-          <w:rFonts w:asciiTheme="minorHAnsi" w:hAnsiTheme="minorHAnsi" w:cstheme="minorHAnsi"/>
-        </w:rPr>
-        <w:t>, Gianluca. </w:t>
+        <w:t>Dal Pozzolo, Andrea; Boracchi, Giacomo; Caelen, Olivier; Alippi, Cesare; Bontempi, Gianluca. </w:t>
       </w:r>
       <w:hyperlink r:id="rId10" w:history="1">
         <w:r>
@@ -780,16 +550,8 @@
         <w:rPr>
           <w:rFonts w:asciiTheme="minorHAnsi" w:hAnsiTheme="minorHAnsi" w:cstheme="minorHAnsi"/>
         </w:rPr>
-        <w:t> IEEE transactions on neural networks and learning systems,29,8,3784-3797,</w:t>
-      </w:r>
-      <w:proofErr w:type="gramStart"/>
-      <w:r>
-        <w:rPr>
-          <w:rFonts w:asciiTheme="minorHAnsi" w:hAnsiTheme="minorHAnsi" w:cstheme="minorHAnsi"/>
-        </w:rPr>
-        <w:t>2018,IEEE</w:t>
-      </w:r>
-      <w:proofErr w:type="gramEnd"/>
+        <w:t> IEEE transactions on neural networks and learning systems,29,8,3784-3797,2018,IEEE</w:t>
+      </w:r>
     </w:p>
     <w:p>
       <w:pPr>
@@ -805,21 +567,7 @@
         <w:rPr>
           <w:rFonts w:asciiTheme="minorHAnsi" w:hAnsiTheme="minorHAnsi" w:cstheme="minorHAnsi"/>
         </w:rPr>
-        <w:t xml:space="preserve">Dal </w:t>
-      </w:r>
-      <w:proofErr w:type="spellStart"/>
-      <w:r>
-        <w:rPr>
-          <w:rFonts w:asciiTheme="minorHAnsi" w:hAnsiTheme="minorHAnsi" w:cstheme="minorHAnsi"/>
-        </w:rPr>
-        <w:t>Pozzolo</w:t>
-      </w:r>
-      <w:proofErr w:type="spellEnd"/>
-      <w:r>
-        <w:rPr>
-          <w:rFonts w:asciiTheme="minorHAnsi" w:hAnsiTheme="minorHAnsi" w:cstheme="minorHAnsi"/>
-        </w:rPr>
-        <w:t>, Andrea </w:t>
+        <w:t>Dal Pozzolo, Andrea </w:t>
       </w:r>
       <w:hyperlink r:id="rId11" w:history="1">
         <w:r>
@@ -836,21 +584,7 @@
         <w:rPr>
           <w:rFonts w:asciiTheme="minorHAnsi" w:hAnsiTheme="minorHAnsi" w:cstheme="minorHAnsi"/>
         </w:rPr>
-        <w:t xml:space="preserve"> ULB MLG PhD thesis (supervised by G. </w:t>
-      </w:r>
-      <w:proofErr w:type="spellStart"/>
-      <w:r>
-        <w:rPr>
-          <w:rFonts w:asciiTheme="minorHAnsi" w:hAnsiTheme="minorHAnsi" w:cstheme="minorHAnsi"/>
-        </w:rPr>
-        <w:t>Bontempi</w:t>
-      </w:r>
-      <w:proofErr w:type="spellEnd"/>
-      <w:r>
-        <w:rPr>
-          <w:rFonts w:asciiTheme="minorHAnsi" w:hAnsiTheme="minorHAnsi" w:cstheme="minorHAnsi"/>
-        </w:rPr>
-        <w:t>)</w:t>
+        <w:t> ULB MLG PhD thesis (supervised by G. Bontempi)</w:t>
       </w:r>
     </w:p>
     <w:p>
@@ -863,142 +597,29 @@
           <w:rFonts w:asciiTheme="minorHAnsi" w:hAnsiTheme="minorHAnsi" w:cstheme="minorHAnsi"/>
         </w:rPr>
       </w:pPr>
-      <w:proofErr w:type="spellStart"/>
       <w:r>
         <w:rPr>
           <w:rFonts w:asciiTheme="minorHAnsi" w:hAnsiTheme="minorHAnsi" w:cstheme="minorHAnsi"/>
         </w:rPr>
-        <w:t>Carcillo</w:t>
-      </w:r>
-      <w:proofErr w:type="spellEnd"/>
+        <w:t>Carcillo, Fabrizio; Dal Pozzolo, Andrea; Le Borgne, Yann-Aël; Caelen, Olivier; Mazzer, Yannis; Bontempi, Gianluca. </w:t>
+      </w:r>
+      <w:hyperlink r:id="rId12" w:history="1">
+        <w:r>
+          <w:rPr>
+            <w:rStyle w:val="Hyperlink"/>
+            <w:rFonts w:asciiTheme="minorHAnsi" w:hAnsiTheme="minorHAnsi" w:cstheme="minorHAnsi"/>
+            <w:color w:val="008ABC"/>
+            <w:bdr w:val="none" w:sz="0" w:space="0" w:color="auto" w:frame="1"/>
+          </w:rPr>
+          <w:t>Scarff: a scalable framework for streaming credit card fraud detection with Spark</w:t>
+        </w:r>
+      </w:hyperlink>
       <w:r>
         <w:rPr>
           <w:rFonts w:asciiTheme="minorHAnsi" w:hAnsiTheme="minorHAnsi" w:cstheme="minorHAnsi"/>
         </w:rPr>
-        <w:t xml:space="preserve">, Fabrizio; Dal </w:t>
-      </w:r>
-      <w:proofErr w:type="spellStart"/>
-      <w:r>
-        <w:rPr>
-          <w:rFonts w:asciiTheme="minorHAnsi" w:hAnsiTheme="minorHAnsi" w:cstheme="minorHAnsi"/>
-        </w:rPr>
-        <w:t>Pozzolo</w:t>
-      </w:r>
-      <w:proofErr w:type="spellEnd"/>
-      <w:r>
-        <w:rPr>
-          <w:rFonts w:asciiTheme="minorHAnsi" w:hAnsiTheme="minorHAnsi" w:cstheme="minorHAnsi"/>
-        </w:rPr>
-        <w:t>, Andrea; Le Borgne, Yann-</w:t>
-      </w:r>
-      <w:proofErr w:type="spellStart"/>
-      <w:r>
-        <w:rPr>
-          <w:rFonts w:asciiTheme="minorHAnsi" w:hAnsiTheme="minorHAnsi" w:cstheme="minorHAnsi"/>
-        </w:rPr>
-        <w:t>Aël</w:t>
-      </w:r>
-      <w:proofErr w:type="spellEnd"/>
-      <w:r>
-        <w:rPr>
-          <w:rFonts w:asciiTheme="minorHAnsi" w:hAnsiTheme="minorHAnsi" w:cstheme="minorHAnsi"/>
-        </w:rPr>
-        <w:t xml:space="preserve">; </w:t>
-      </w:r>
-      <w:proofErr w:type="spellStart"/>
-      <w:r>
-        <w:rPr>
-          <w:rFonts w:asciiTheme="minorHAnsi" w:hAnsiTheme="minorHAnsi" w:cstheme="minorHAnsi"/>
-        </w:rPr>
-        <w:t>Caelen</w:t>
-      </w:r>
-      <w:proofErr w:type="spellEnd"/>
-      <w:r>
-        <w:rPr>
-          <w:rFonts w:asciiTheme="minorHAnsi" w:hAnsiTheme="minorHAnsi" w:cstheme="minorHAnsi"/>
-        </w:rPr>
-        <w:t xml:space="preserve">, Olivier; </w:t>
-      </w:r>
-      <w:proofErr w:type="spellStart"/>
-      <w:r>
-        <w:rPr>
-          <w:rFonts w:asciiTheme="minorHAnsi" w:hAnsiTheme="minorHAnsi" w:cstheme="minorHAnsi"/>
-        </w:rPr>
-        <w:t>Mazzer</w:t>
-      </w:r>
-      <w:proofErr w:type="spellEnd"/>
-      <w:r>
-        <w:rPr>
-          <w:rFonts w:asciiTheme="minorHAnsi" w:hAnsiTheme="minorHAnsi" w:cstheme="minorHAnsi"/>
-        </w:rPr>
-        <w:t xml:space="preserve">, Yannis; </w:t>
-      </w:r>
-      <w:proofErr w:type="spellStart"/>
-      <w:r>
-        <w:rPr>
-          <w:rFonts w:asciiTheme="minorHAnsi" w:hAnsiTheme="minorHAnsi" w:cstheme="minorHAnsi"/>
-        </w:rPr>
-        <w:t>Bontempi</w:t>
-      </w:r>
-      <w:proofErr w:type="spellEnd"/>
-      <w:r>
-        <w:rPr>
-          <w:rFonts w:asciiTheme="minorHAnsi" w:hAnsiTheme="minorHAnsi" w:cstheme="minorHAnsi"/>
-        </w:rPr>
-        <w:t>, Gianluca. </w:t>
-      </w:r>
-      <w:proofErr w:type="spellStart"/>
-      <w:r>
-        <w:fldChar w:fldCharType="begin"/>
-      </w:r>
-      <w:r>
-        <w:instrText xml:space="preserve"> HYPERLINK "https://www.researchgate.net/publication/319616537_SCARFF_a_Scalable_Framework_for_Streaming_Credit_Card_Fraud_Detection_with_Spark" </w:instrText>
-      </w:r>
-      <w:r>
-        <w:fldChar w:fldCharType="separate"/>
-      </w:r>
-      <w:r>
-        <w:rPr>
-          <w:rStyle w:val="Hyperlink"/>
-          <w:rFonts w:asciiTheme="minorHAnsi" w:hAnsiTheme="minorHAnsi" w:cstheme="minorHAnsi"/>
-          <w:color w:val="008ABC"/>
-          <w:bdr w:val="none" w:sz="0" w:space="0" w:color="auto" w:frame="1"/>
-        </w:rPr>
-        <w:t>Scarff</w:t>
-      </w:r>
-      <w:proofErr w:type="spellEnd"/>
-      <w:r>
-        <w:rPr>
-          <w:rStyle w:val="Hyperlink"/>
-          <w:rFonts w:asciiTheme="minorHAnsi" w:hAnsiTheme="minorHAnsi" w:cstheme="minorHAnsi"/>
-          <w:color w:val="008ABC"/>
-          <w:bdr w:val="none" w:sz="0" w:space="0" w:color="auto" w:frame="1"/>
-        </w:rPr>
-        <w:t>: a scalable framework for streaming credit card fraud detection with Spark</w:t>
-      </w:r>
-      <w:r>
-        <w:rPr>
-          <w:rStyle w:val="Hyperlink"/>
-          <w:rFonts w:asciiTheme="minorHAnsi" w:hAnsiTheme="minorHAnsi" w:cstheme="minorHAnsi"/>
-          <w:color w:val="008ABC"/>
-          <w:bdr w:val="none" w:sz="0" w:space="0" w:color="auto" w:frame="1"/>
-        </w:rPr>
-        <w:fldChar w:fldCharType="end"/>
-      </w:r>
-      <w:r>
-        <w:rPr>
-          <w:rFonts w:asciiTheme="minorHAnsi" w:hAnsiTheme="minorHAnsi" w:cstheme="minorHAnsi"/>
-        </w:rPr>
-        <w:t>, Information fusion,41, 182-194,</w:t>
-      </w:r>
-      <w:proofErr w:type="gramStart"/>
-      <w:r>
-        <w:rPr>
-          <w:rFonts w:asciiTheme="minorHAnsi" w:hAnsiTheme="minorHAnsi" w:cstheme="minorHAnsi"/>
-        </w:rPr>
-        <w:t>2018,Elsevier</w:t>
-      </w:r>
-      <w:proofErr w:type="gramEnd"/>
+        <w:t>, Information fusion,41, 182-194,2018,Elsevier</w:t>
+      </w:r>
     </w:p>
     <w:p>
       <w:pPr>
@@ -1010,63 +631,13 @@
           <w:rFonts w:asciiTheme="minorHAnsi" w:hAnsiTheme="minorHAnsi" w:cstheme="minorHAnsi"/>
         </w:rPr>
       </w:pPr>
-      <w:proofErr w:type="spellStart"/>
       <w:r>
         <w:rPr>
           <w:rFonts w:asciiTheme="minorHAnsi" w:hAnsiTheme="minorHAnsi" w:cstheme="minorHAnsi"/>
         </w:rPr>
-        <w:t>Carcillo</w:t>
-      </w:r>
-      <w:proofErr w:type="spellEnd"/>
-      <w:r>
-        <w:rPr>
-          <w:rFonts w:asciiTheme="minorHAnsi" w:hAnsiTheme="minorHAnsi" w:cstheme="minorHAnsi"/>
-        </w:rPr>
-        <w:t>, Fabrizio; Le Borgne, Yann-</w:t>
-      </w:r>
-      <w:proofErr w:type="spellStart"/>
-      <w:r>
-        <w:rPr>
-          <w:rFonts w:asciiTheme="minorHAnsi" w:hAnsiTheme="minorHAnsi" w:cstheme="minorHAnsi"/>
-        </w:rPr>
-        <w:t>Aël</w:t>
-      </w:r>
-      <w:proofErr w:type="spellEnd"/>
-      <w:r>
-        <w:rPr>
-          <w:rFonts w:asciiTheme="minorHAnsi" w:hAnsiTheme="minorHAnsi" w:cstheme="minorHAnsi"/>
-        </w:rPr>
-        <w:t xml:space="preserve">; </w:t>
-      </w:r>
-      <w:proofErr w:type="spellStart"/>
-      <w:r>
-        <w:rPr>
-          <w:rFonts w:asciiTheme="minorHAnsi" w:hAnsiTheme="minorHAnsi" w:cstheme="minorHAnsi"/>
-        </w:rPr>
-        <w:t>Caelen</w:t>
-      </w:r>
-      <w:proofErr w:type="spellEnd"/>
-      <w:r>
-        <w:rPr>
-          <w:rFonts w:asciiTheme="minorHAnsi" w:hAnsiTheme="minorHAnsi" w:cstheme="minorHAnsi"/>
-        </w:rPr>
-        <w:t xml:space="preserve">, Olivier; </w:t>
-      </w:r>
-      <w:proofErr w:type="spellStart"/>
-      <w:r>
-        <w:rPr>
-          <w:rFonts w:asciiTheme="minorHAnsi" w:hAnsiTheme="minorHAnsi" w:cstheme="minorHAnsi"/>
-        </w:rPr>
-        <w:t>Bontempi</w:t>
-      </w:r>
-      <w:proofErr w:type="spellEnd"/>
-      <w:r>
-        <w:rPr>
-          <w:rFonts w:asciiTheme="minorHAnsi" w:hAnsiTheme="minorHAnsi" w:cstheme="minorHAnsi"/>
-        </w:rPr>
-        <w:t>, Gianluca. </w:t>
-      </w:r>
-      <w:hyperlink r:id="rId12" w:history="1">
+        <w:t>Carcillo, Fabrizio; Le Borgne, Yann-Aël; Caelen, Olivier; Bontempi, Gianluca. </w:t>
+      </w:r>
+      <w:hyperlink r:id="rId13" w:history="1">
         <w:r>
           <w:rPr>
             <w:rStyle w:val="Hyperlink"/>
@@ -1081,21 +652,7 @@
         <w:rPr>
           <w:rFonts w:asciiTheme="minorHAnsi" w:hAnsiTheme="minorHAnsi" w:cstheme="minorHAnsi"/>
         </w:rPr>
-        <w:t> International Journal of Data Science and Analytics, 5,4,285-300,</w:t>
-      </w:r>
-      <w:proofErr w:type="gramStart"/>
-      <w:r>
-        <w:rPr>
-          <w:rFonts w:asciiTheme="minorHAnsi" w:hAnsiTheme="minorHAnsi" w:cstheme="minorHAnsi"/>
-        </w:rPr>
-        <w:t>2018,Springer</w:t>
-      </w:r>
-      <w:proofErr w:type="gramEnd"/>
-      <w:r>
-        <w:rPr>
-          <w:rFonts w:asciiTheme="minorHAnsi" w:hAnsiTheme="minorHAnsi" w:cstheme="minorHAnsi"/>
-        </w:rPr>
-        <w:t xml:space="preserve"> International Publishing</w:t>
+        <w:t> International Journal of Data Science and Analytics, 5,4,285-300,2018,Springer International Publishing</w:t>
       </w:r>
     </w:p>
     <w:p>
@@ -1112,79 +669,9 @@
         <w:rPr>
           <w:rFonts w:asciiTheme="minorHAnsi" w:hAnsiTheme="minorHAnsi" w:cstheme="minorHAnsi"/>
         </w:rPr>
-        <w:t xml:space="preserve">Bertrand </w:t>
-      </w:r>
-      <w:proofErr w:type="spellStart"/>
-      <w:r>
-        <w:rPr>
-          <w:rFonts w:asciiTheme="minorHAnsi" w:hAnsiTheme="minorHAnsi" w:cstheme="minorHAnsi"/>
-        </w:rPr>
-        <w:t>Lebichot</w:t>
-      </w:r>
-      <w:proofErr w:type="spellEnd"/>
-      <w:r>
-        <w:rPr>
-          <w:rFonts w:asciiTheme="minorHAnsi" w:hAnsiTheme="minorHAnsi" w:cstheme="minorHAnsi"/>
-        </w:rPr>
-        <w:t>, Yann-</w:t>
-      </w:r>
-      <w:proofErr w:type="spellStart"/>
-      <w:r>
-        <w:rPr>
-          <w:rFonts w:asciiTheme="minorHAnsi" w:hAnsiTheme="minorHAnsi" w:cstheme="minorHAnsi"/>
-        </w:rPr>
-        <w:t>Aël</w:t>
-      </w:r>
-      <w:proofErr w:type="spellEnd"/>
-      <w:r>
-        <w:rPr>
-          <w:rFonts w:asciiTheme="minorHAnsi" w:hAnsiTheme="minorHAnsi" w:cstheme="minorHAnsi"/>
-        </w:rPr>
-        <w:t xml:space="preserve"> Le Borgne, </w:t>
-      </w:r>
-      <w:proofErr w:type="spellStart"/>
-      <w:r>
-        <w:rPr>
-          <w:rFonts w:asciiTheme="minorHAnsi" w:hAnsiTheme="minorHAnsi" w:cstheme="minorHAnsi"/>
-        </w:rPr>
-        <w:t>Liyun</w:t>
-      </w:r>
-      <w:proofErr w:type="spellEnd"/>
-      <w:r>
-        <w:rPr>
-          <w:rFonts w:asciiTheme="minorHAnsi" w:hAnsiTheme="minorHAnsi" w:cstheme="minorHAnsi"/>
-        </w:rPr>
-        <w:t xml:space="preserve"> He, Frederic </w:t>
-      </w:r>
-      <w:proofErr w:type="spellStart"/>
-      <w:r>
-        <w:rPr>
-          <w:rFonts w:asciiTheme="minorHAnsi" w:hAnsiTheme="minorHAnsi" w:cstheme="minorHAnsi"/>
-        </w:rPr>
-        <w:t>Oblé</w:t>
-      </w:r>
-      <w:proofErr w:type="spellEnd"/>
-      <w:r>
-        <w:rPr>
-          <w:rFonts w:asciiTheme="minorHAnsi" w:hAnsiTheme="minorHAnsi" w:cstheme="minorHAnsi"/>
-        </w:rPr>
-        <w:t xml:space="preserve">, Gianluca </w:t>
-      </w:r>
-      <w:proofErr w:type="spellStart"/>
-      <w:r>
-        <w:rPr>
-          <w:rFonts w:asciiTheme="minorHAnsi" w:hAnsiTheme="minorHAnsi" w:cstheme="minorHAnsi"/>
-        </w:rPr>
-        <w:t>Bontempi</w:t>
-      </w:r>
-      <w:proofErr w:type="spellEnd"/>
-      <w:r>
-        <w:rPr>
-          <w:rFonts w:asciiTheme="minorHAnsi" w:hAnsiTheme="minorHAnsi" w:cstheme="minorHAnsi"/>
-        </w:rPr>
-        <w:t> </w:t>
-      </w:r>
-      <w:hyperlink r:id="rId13" w:history="1">
+        <w:t>Bertrand Lebichot, Yann-Aël Le Borgne, Liyun He, Frederic Oblé, Gianluca Bontempi </w:t>
+      </w:r>
+      <w:hyperlink r:id="rId14" w:history="1">
         <w:r>
           <w:rPr>
             <w:rStyle w:val="Hyperlink"/>
@@ -1216,79 +703,9 @@
         <w:rPr>
           <w:rFonts w:asciiTheme="minorHAnsi" w:hAnsiTheme="minorHAnsi" w:cstheme="minorHAnsi"/>
         </w:rPr>
-        <w:t xml:space="preserve">Fabrizio </w:t>
-      </w:r>
-      <w:proofErr w:type="spellStart"/>
-      <w:r>
-        <w:rPr>
-          <w:rFonts w:asciiTheme="minorHAnsi" w:hAnsiTheme="minorHAnsi" w:cstheme="minorHAnsi"/>
-        </w:rPr>
-        <w:t>Carcillo</w:t>
-      </w:r>
-      <w:proofErr w:type="spellEnd"/>
-      <w:r>
-        <w:rPr>
-          <w:rFonts w:asciiTheme="minorHAnsi" w:hAnsiTheme="minorHAnsi" w:cstheme="minorHAnsi"/>
-        </w:rPr>
-        <w:t>, Yann-</w:t>
-      </w:r>
-      <w:proofErr w:type="spellStart"/>
-      <w:r>
-        <w:rPr>
-          <w:rFonts w:asciiTheme="minorHAnsi" w:hAnsiTheme="minorHAnsi" w:cstheme="minorHAnsi"/>
-        </w:rPr>
-        <w:t>Aël</w:t>
-      </w:r>
-      <w:proofErr w:type="spellEnd"/>
-      <w:r>
-        <w:rPr>
-          <w:rFonts w:asciiTheme="minorHAnsi" w:hAnsiTheme="minorHAnsi" w:cstheme="minorHAnsi"/>
-        </w:rPr>
-        <w:t xml:space="preserve"> Le Borgne, Olivier </w:t>
-      </w:r>
-      <w:proofErr w:type="spellStart"/>
-      <w:r>
-        <w:rPr>
-          <w:rFonts w:asciiTheme="minorHAnsi" w:hAnsiTheme="minorHAnsi" w:cstheme="minorHAnsi"/>
-        </w:rPr>
-        <w:t>Caelen</w:t>
-      </w:r>
-      <w:proofErr w:type="spellEnd"/>
-      <w:r>
-        <w:rPr>
-          <w:rFonts w:asciiTheme="minorHAnsi" w:hAnsiTheme="minorHAnsi" w:cstheme="minorHAnsi"/>
-        </w:rPr>
-        <w:t xml:space="preserve">, Frederic </w:t>
-      </w:r>
-      <w:proofErr w:type="spellStart"/>
-      <w:r>
-        <w:rPr>
-          <w:rFonts w:asciiTheme="minorHAnsi" w:hAnsiTheme="minorHAnsi" w:cstheme="minorHAnsi"/>
-        </w:rPr>
-        <w:t>Oblé</w:t>
-      </w:r>
-      <w:proofErr w:type="spellEnd"/>
-      <w:r>
-        <w:rPr>
-          <w:rFonts w:asciiTheme="minorHAnsi" w:hAnsiTheme="minorHAnsi" w:cstheme="minorHAnsi"/>
-        </w:rPr>
-        <w:t xml:space="preserve">, Gianluca </w:t>
-      </w:r>
-      <w:proofErr w:type="spellStart"/>
-      <w:r>
-        <w:rPr>
-          <w:rFonts w:asciiTheme="minorHAnsi" w:hAnsiTheme="minorHAnsi" w:cstheme="minorHAnsi"/>
-        </w:rPr>
-        <w:t>Bontempi</w:t>
-      </w:r>
-      <w:proofErr w:type="spellEnd"/>
-      <w:r>
-        <w:rPr>
-          <w:rFonts w:asciiTheme="minorHAnsi" w:hAnsiTheme="minorHAnsi" w:cstheme="minorHAnsi"/>
-        </w:rPr>
-        <w:t> </w:t>
-      </w:r>
-      <w:hyperlink r:id="rId14" w:history="1">
+        <w:t>Fabrizio Carcillo, Yann-Aël Le Borgne, Olivier Caelen, Frederic Oblé, Gianluca Bontempi </w:t>
+      </w:r>
+      <w:hyperlink r:id="rId15" w:history="1">
         <w:r>
           <w:rPr>
             <w:rStyle w:val="Hyperlink"/>
@@ -1409,7 +826,7 @@
         </w:rPr>
         <w:t xml:space="preserve"> Intrusions are those activities that can damage information systems. Intrusion detection has been gaining broad attention.  Anomaly detection can be a key for solving intrusions, as while detecting anomalies, perturbations of normal behavior indicate a presence of intended or unintended induced attacks, defects, faults, and so on. </w:t>
       </w:r>
-      <w:hyperlink r:id="rId15" w:tgtFrame="_blank" w:history="1">
+      <w:hyperlink r:id="rId16" w:tgtFrame="_blank" w:history="1">
         <w:r>
           <w:rPr>
             <w:rStyle w:val="Hyperlink"/>
@@ -1442,7 +859,7 @@
         </w:rPr>
         <w:t xml:space="preserve"> </w:t>
       </w:r>
-      <w:hyperlink r:id="rId16" w:history="1">
+      <w:hyperlink r:id="rId17" w:history="1">
         <w:r>
           <w:rPr>
             <w:rStyle w:val="Hyperlink"/>
@@ -1602,7 +1019,7 @@
                     </pic:cNvPicPr>
                   </pic:nvPicPr>
                   <pic:blipFill>
-                    <a:blip r:embed="rId17">
+                    <a:blip r:embed="rId18">
                       <a:extLst>
                         <a:ext uri="{28A0092B-C50C-407E-A947-70E740481C1C}">
                           <a14:useLocalDpi xmlns:a14="http://schemas.microsoft.com/office/drawing/2010/main" val="0"/>
@@ -2405,8 +1822,6 @@
           <w:szCs w:val="24"/>
         </w:rPr>
       </w:pPr>
-      <w:bookmarkStart w:id="0" w:name="_GoBack"/>
-      <w:bookmarkEnd w:id="0"/>
     </w:p>
     <w:p>
       <w:pPr>
@@ -2538,7 +1953,7 @@
         </w:rPr>
         <w:t>Credit card fraud is a wide-ranging term for </w:t>
       </w:r>
-      <w:hyperlink r:id="rId18" w:tooltip="Theft" w:history="1">
+      <w:hyperlink r:id="rId19" w:tooltip="Theft" w:history="1">
         <w:r>
           <w:rPr>
             <w:rStyle w:val="Hyperlink"/>
@@ -2561,7 +1976,7 @@
         </w:rPr>
         <w:t> and </w:t>
       </w:r>
-      <w:hyperlink r:id="rId19" w:tooltip="Fraud" w:history="1">
+      <w:hyperlink r:id="rId20" w:tooltip="Fraud" w:history="1">
         <w:r>
           <w:rPr>
             <w:rStyle w:val="Hyperlink"/>
@@ -2584,7 +1999,7 @@
         </w:rPr>
         <w:t> committed using or involving a </w:t>
       </w:r>
-      <w:hyperlink r:id="rId20" w:tooltip="Payment card" w:history="1">
+      <w:hyperlink r:id="rId21" w:tooltip="Payment card" w:history="1">
         <w:r>
           <w:rPr>
             <w:rStyle w:val="Hyperlink"/>
@@ -2607,7 +2022,7 @@
         </w:rPr>
         <w:t>, such as a </w:t>
       </w:r>
-      <w:hyperlink r:id="rId21" w:tooltip="Credit card" w:history="1">
+      <w:hyperlink r:id="rId22" w:tooltip="Credit card" w:history="1">
         <w:r>
           <w:rPr>
             <w:rStyle w:val="Hyperlink"/>
@@ -2630,7 +2045,7 @@
         </w:rPr>
         <w:t> or </w:t>
       </w:r>
-      <w:hyperlink r:id="rId22" w:tooltip="Debit card" w:history="1">
+      <w:hyperlink r:id="rId23" w:tooltip="Debit card" w:history="1">
         <w:r>
           <w:rPr>
             <w:rStyle w:val="Hyperlink"/>
@@ -2653,7 +2068,7 @@
         </w:rPr>
         <w:t>, as a fraudulent source of funds in a transaction. The purpose may be to obtain goods without paying, or to obtain unauthorized funds from an account. Credit card fraud is also an adjunct to </w:t>
       </w:r>
-      <w:hyperlink r:id="rId23" w:tooltip="Identity theft" w:history="1">
+      <w:hyperlink r:id="rId24" w:tooltip="Identity theft" w:history="1">
         <w:r>
           <w:rPr>
             <w:rStyle w:val="Hyperlink"/>
@@ -2676,7 +2091,7 @@
         </w:rPr>
         <w:t>. According to the </w:t>
       </w:r>
-      <w:hyperlink r:id="rId24" w:tooltip="United States" w:history="1">
+      <w:hyperlink r:id="rId25" w:tooltip="United States" w:history="1">
         <w:r>
           <w:rPr>
             <w:rStyle w:val="Hyperlink"/>
@@ -2699,7 +2114,7 @@
         </w:rPr>
         <w:t> </w:t>
       </w:r>
-      <w:hyperlink r:id="rId25" w:tooltip="Federal Trade Commission" w:history="1">
+      <w:hyperlink r:id="rId26" w:tooltip="Federal Trade Commission" w:history="1">
         <w:r>
           <w:rPr>
             <w:rStyle w:val="Hyperlink"/>
@@ -2757,7 +2172,7 @@
         </w:rPr>
         <w:t>Although incidences of credit card fraud are limited to about 0.1% of all card transactions, they have resulted in huge financial losses as the fraudulent transactions have been large value transactions. In 1999, out of 12 billion transactions made annually, approximately 10 million—or one out of every 1200 transactions—turned out to be fraudulent. Also, 0.04% (4 out of every 10,000) of all monthly active accounts were fraudulent. Even with tremendous volume and value increase in credit card transactions since then, these proportions have stayed the same or have decreased due to sophisticated </w:t>
       </w:r>
-      <w:hyperlink r:id="rId26" w:tooltip="Fraud detection" w:history="1">
+      <w:hyperlink r:id="rId27" w:tooltip="Fraud detection" w:history="1">
         <w:r>
           <w:rPr>
             <w:rStyle w:val="Hyperlink"/>
@@ -2790,7 +2205,7 @@
         </w:rPr>
         <w:t>In the decade to 2008, general credit card losses have been 7 </w:t>
       </w:r>
-      <w:hyperlink r:id="rId27" w:tooltip="Basis point" w:history="1">
+      <w:hyperlink r:id="rId28" w:tooltip="Basis point" w:history="1">
         <w:r>
           <w:rPr>
             <w:rStyle w:val="Hyperlink"/>
@@ -2905,7 +2320,7 @@
                     </pic:cNvPicPr>
                   </pic:nvPicPr>
                   <pic:blipFill>
-                    <a:blip r:embed="rId28">
+                    <a:blip r:embed="rId29">
                       <a:extLst>
                         <a:ext uri="{28A0092B-C50C-407E-A947-70E740481C1C}">
                           <a14:useLocalDpi xmlns:a14="http://schemas.microsoft.com/office/drawing/2010/main" val="0"/>
@@ -3067,23 +2482,13 @@
         </w:rPr>
         <w:t xml:space="preserve">The purpose of this project work is to provide a proper supervised and unsupervised methodology and efficient algorithm for the purpose of same. In </w:t>
       </w:r>
-      <w:proofErr w:type="spellStart"/>
-      <w:r>
-        <w:rPr>
-          <w:rFonts w:cstheme="minorHAnsi"/>
-          <w:sz w:val="24"/>
-          <w:szCs w:val="24"/>
-        </w:rPr>
-        <w:t>todays</w:t>
-      </w:r>
-      <w:proofErr w:type="spellEnd"/>
-      <w:r>
-        <w:rPr>
-          <w:rFonts w:cstheme="minorHAnsi"/>
-          <w:sz w:val="24"/>
-          <w:szCs w:val="24"/>
-        </w:rPr>
-        <w:t xml:space="preserve"> time different type of frauds are increasing rapidly and it is very important to us to understand and implement in correct fashion the proper method of detecting these frauds. A need for increase in low cost and low overhead system is very much in demand for reduction of net customer costs and survival in market survival compilations. So, we aim at developing an algorithm which will prove to be more and more fruitful for this purpose and will be of immense applicability in detecting credit card frauds. The employment of newer concepts and algorithms will prove to be a much better headway in field.</w:t>
+      <w:r>
+        <w:rPr>
+          <w:rFonts w:cstheme="minorHAnsi"/>
+          <w:sz w:val="24"/>
+          <w:szCs w:val="24"/>
+        </w:rPr>
+        <w:t>todays time different type of frauds are increasing rapidly and it is very important to us to understand and implement in correct fashion the proper method of detecting these frauds. A need for increase in low cost and low overhead system is very much in demand for reduction of net customer costs and survival in market survival compilations. So, we aim at developing an algorithm which will prove to be more and more fruitful for this purpose and will be of immense applicability in detecting credit card frauds. The employment of newer concepts and algorithms will prove to be a much better headway in field.</w:t>
       </w:r>
     </w:p>
     <w:p>
@@ -3252,25 +2657,7 @@
           <w:sz w:val="24"/>
           <w:szCs w:val="24"/>
         </w:rPr>
-        <w:t xml:space="preserve">Machine Learning with libraries </w:t>
-      </w:r>
-      <w:proofErr w:type="spellStart"/>
-      <w:r>
-        <w:rPr>
-          <w:rFonts w:cstheme="minorHAnsi"/>
-          <w:sz w:val="24"/>
-          <w:szCs w:val="24"/>
-        </w:rPr>
-        <w:t>sklearn</w:t>
-      </w:r>
-      <w:proofErr w:type="spellEnd"/>
-      <w:r>
-        <w:rPr>
-          <w:rFonts w:cstheme="minorHAnsi"/>
-          <w:sz w:val="24"/>
-          <w:szCs w:val="24"/>
-        </w:rPr>
-        <w:t>, Isolation Forest, One Class SVM, Local Outlier Factor</w:t>
+        <w:t>Machine Learning with libraries sklearn, Isolation Forest, One Class SVM, Local Outlier Factor</w:t>
       </w:r>
     </w:p>
     <w:p>
@@ -3292,36 +2679,8 @@
           <w:sz w:val="24"/>
           <w:szCs w:val="24"/>
         </w:rPr>
-        <w:t xml:space="preserve">Deep Learning with libraries with </w:t>
-      </w:r>
-      <w:proofErr w:type="spellStart"/>
-      <w:r>
-        <w:rPr>
-          <w:rFonts w:cstheme="minorHAnsi"/>
-          <w:sz w:val="24"/>
-          <w:szCs w:val="24"/>
-        </w:rPr>
-        <w:t>Keras</w:t>
-      </w:r>
-      <w:proofErr w:type="spellEnd"/>
-      <w:r>
-        <w:rPr>
-          <w:rFonts w:cstheme="minorHAnsi"/>
-          <w:sz w:val="24"/>
-          <w:szCs w:val="24"/>
-        </w:rPr>
-        <w:t xml:space="preserve">, </w:t>
-      </w:r>
-      <w:proofErr w:type="spellStart"/>
-      <w:r>
-        <w:rPr>
-          <w:rFonts w:cstheme="minorHAnsi"/>
-          <w:sz w:val="24"/>
-          <w:szCs w:val="24"/>
-        </w:rPr>
-        <w:t>Minisom</w:t>
-      </w:r>
-      <w:proofErr w:type="spellEnd"/>
+        <w:t>Deep Learning with libraries with Keras, Minisom</w:t>
+      </w:r>
     </w:p>
     <w:p>
       <w:pPr>
@@ -3365,23 +2724,7 @@
           <w:sz w:val="24"/>
           <w:szCs w:val="24"/>
         </w:rPr>
-        <w:t xml:space="preserve">The whole project will be developed using the </w:t>
-      </w:r>
-      <w:proofErr w:type="spellStart"/>
-      <w:r>
-        <w:rPr>
-          <w:sz w:val="24"/>
-          <w:szCs w:val="24"/>
-        </w:rPr>
-        <w:t>Jupyter</w:t>
-      </w:r>
-      <w:proofErr w:type="spellEnd"/>
-      <w:r>
-        <w:rPr>
-          <w:sz w:val="24"/>
-          <w:szCs w:val="24"/>
-        </w:rPr>
-        <w:t xml:space="preserve"> Notebook which uses the Python language for the purpose of development of project. So, the specific requirement for this project work are:</w:t>
+        <w:t>The whole project will be developed using the Jupyter Notebook which uses the Python language for the purpose of development of project. So, the specific requirement for this project work are:</w:t>
       </w:r>
     </w:p>
     <w:p>
@@ -3401,23 +2744,7 @@
           <w:sz w:val="24"/>
           <w:szCs w:val="24"/>
         </w:rPr>
-        <w:t xml:space="preserve">Anaconda including </w:t>
-      </w:r>
-      <w:proofErr w:type="spellStart"/>
-      <w:r>
-        <w:rPr>
-          <w:sz w:val="24"/>
-          <w:szCs w:val="24"/>
-        </w:rPr>
-        <w:t>Jupyter</w:t>
-      </w:r>
-      <w:proofErr w:type="spellEnd"/>
-      <w:r>
-        <w:rPr>
-          <w:sz w:val="24"/>
-          <w:szCs w:val="24"/>
-        </w:rPr>
-        <w:t xml:space="preserve"> Notebook</w:t>
+        <w:t>Anaconda including Jupyter Notebook</w:t>
       </w:r>
     </w:p>
     <w:p>
@@ -3748,7 +3075,7 @@
         </w:rPr>
         <w:t xml:space="preserve">For Dataset </w:t>
       </w:r>
-      <w:hyperlink r:id="rId29" w:history="1">
+      <w:hyperlink r:id="rId30" w:history="1">
         <w:r>
           <w:rPr>
             <w:rStyle w:val="Hyperlink"/>
@@ -3861,27 +3188,7 @@
           <w:szCs w:val="24"/>
           <w:shd w:val="clear" w:color="auto" w:fill="FFFFFF"/>
         </w:rPr>
-        <w:t xml:space="preserve">concept of deep learning which are implement using </w:t>
-      </w:r>
-      <w:proofErr w:type="spellStart"/>
-      <w:r>
-        <w:rPr>
-          <w:rFonts w:cstheme="minorHAnsi"/>
-          <w:sz w:val="24"/>
-          <w:szCs w:val="24"/>
-          <w:shd w:val="clear" w:color="auto" w:fill="FFFFFF"/>
-        </w:rPr>
-        <w:t>keras</w:t>
-      </w:r>
-      <w:proofErr w:type="spellEnd"/>
-      <w:r>
-        <w:rPr>
-          <w:rFonts w:cstheme="minorHAnsi"/>
-          <w:sz w:val="24"/>
-          <w:szCs w:val="24"/>
-          <w:shd w:val="clear" w:color="auto" w:fill="FFFFFF"/>
-        </w:rPr>
-        <w:t xml:space="preserve"> (in this case). ANN are composed of neurons. First layer or Input layer is the input neuron which consist the transaction and amount of each customer. The hidden layer </w:t>
+        <w:t xml:space="preserve">concept of deep learning which are implement using keras (in this case). ANN are composed of neurons. First layer or Input layer is the input neuron which consist the transaction and amount of each customer. The hidden layer </w:t>
       </w:r>
       <w:r>
         <w:rPr>
@@ -3956,19 +3263,8 @@
           <w:szCs w:val="24"/>
           <w:shd w:val="clear" w:color="auto" w:fill="FFFFFF"/>
         </w:rPr>
-        <w:t xml:space="preserve">Libraries Used for Neural Network: </w:t>
-      </w:r>
-      <w:proofErr w:type="spellStart"/>
-      <w:r>
-        <w:rPr>
-          <w:rFonts w:cstheme="minorHAnsi"/>
-          <w:sz w:val="24"/>
-          <w:szCs w:val="24"/>
-          <w:shd w:val="clear" w:color="auto" w:fill="FFFFFF"/>
-        </w:rPr>
-        <w:t>Keras</w:t>
-      </w:r>
-      <w:proofErr w:type="spellEnd"/>
+        <w:t>Libraries Used for Neural Network: Keras</w:t>
+      </w:r>
     </w:p>
     <w:p>
       <w:pPr>
@@ -4133,7 +3429,7 @@
                     </pic:cNvPicPr>
                   </pic:nvPicPr>
                   <pic:blipFill>
-                    <a:blip r:embed="rId30">
+                    <a:blip r:embed="rId31">
                       <a:extLst>
                         <a:ext uri="{28A0092B-C50C-407E-A947-70E740481C1C}">
                           <a14:useLocalDpi xmlns:a14="http://schemas.microsoft.com/office/drawing/2010/main" val="0"/>
@@ -4245,7 +3541,7 @@
                     </pic:cNvPicPr>
                   </pic:nvPicPr>
                   <pic:blipFill>
-                    <a:blip r:embed="rId31">
+                    <a:blip r:embed="rId32">
                       <a:extLst>
                         <a:ext uri="{28A0092B-C50C-407E-A947-70E740481C1C}">
                           <a14:useLocalDpi xmlns:a14="http://schemas.microsoft.com/office/drawing/2010/main" val="0"/>
@@ -4379,7 +3675,7 @@
                     </pic:cNvPicPr>
                   </pic:nvPicPr>
                   <pic:blipFill>
-                    <a:blip r:embed="rId32">
+                    <a:blip r:embed="rId33">
                       <a:extLst>
                         <a:ext uri="{28A0092B-C50C-407E-A947-70E740481C1C}">
                           <a14:useLocalDpi xmlns:a14="http://schemas.microsoft.com/office/drawing/2010/main" val="0"/>
@@ -4716,9 +4012,8 @@
           <w:sz w:val="21"/>
           <w:szCs w:val="21"/>
         </w:rPr>
-        <w:t xml:space="preserve">  </w:t>
-      </w:r>
-      <w:proofErr w:type="gramStart"/>
+        <w:t xml:space="preserve">     </w:t>
+      </w:r>
       <w:r>
         <w:rPr>
           <w:rFonts w:ascii="Courier New" w:eastAsia="Times New Roman" w:hAnsi="Courier New" w:cs="Courier New"/>
@@ -4728,30 +4023,7 @@
           <w:sz w:val="21"/>
           <w:szCs w:val="21"/>
         </w:rPr>
-        <w:t xml:space="preserve">   </w:t>
-      </w:r>
-      <w:r>
-        <w:rPr>
-          <w:rFonts w:ascii="Courier New" w:eastAsia="Times New Roman" w:hAnsi="Courier New" w:cs="Courier New"/>
-          <w:b/>
-          <w:bCs/>
-          <w:color w:val="000000"/>
-          <w:sz w:val="21"/>
-          <w:szCs w:val="21"/>
-        </w:rPr>
-        <w:t>(</w:t>
-      </w:r>
-      <w:proofErr w:type="gramEnd"/>
-      <w:r>
-        <w:rPr>
-          <w:rFonts w:ascii="Courier New" w:eastAsia="Times New Roman" w:hAnsi="Courier New" w:cs="Courier New"/>
-          <w:b/>
-          <w:bCs/>
-          <w:color w:val="000000"/>
-          <w:sz w:val="21"/>
-          <w:szCs w:val="21"/>
-        </w:rPr>
-        <w:t xml:space="preserve">type)               Output Shape              Param #   </w:t>
+        <w:t xml:space="preserve">(type)               Output Shape              Param #   </w:t>
       </w:r>
     </w:p>
     <w:p>
@@ -4843,7 +4115,6 @@
         </w:rPr>
         <w:t xml:space="preserve">dense_1 </w:t>
       </w:r>
-      <w:proofErr w:type="gramStart"/>
       <w:r>
         <w:rPr>
           <w:rFonts w:ascii="Courier New" w:eastAsia="Times New Roman" w:hAnsi="Courier New" w:cs="Courier New"/>
@@ -4864,19 +4135,7 @@
           <w:sz w:val="21"/>
           <w:szCs w:val="21"/>
         </w:rPr>
-        <w:t>(</w:t>
-      </w:r>
-      <w:proofErr w:type="gramEnd"/>
-      <w:r>
-        <w:rPr>
-          <w:rFonts w:ascii="Courier New" w:eastAsia="Times New Roman" w:hAnsi="Courier New" w:cs="Courier New"/>
-          <w:b/>
-          <w:bCs/>
-          <w:color w:val="000000"/>
-          <w:sz w:val="21"/>
-          <w:szCs w:val="21"/>
-        </w:rPr>
-        <w:t xml:space="preserve">Dense)            </w:t>
+        <w:t xml:space="preserve">(Dense)            </w:t>
       </w:r>
       <w:r>
         <w:rPr>
@@ -4990,7 +4249,6 @@
         </w:rPr>
         <w:t xml:space="preserve">dense_2 </w:t>
       </w:r>
-      <w:proofErr w:type="gramStart"/>
       <w:r>
         <w:rPr>
           <w:rFonts w:ascii="Courier New" w:eastAsia="Times New Roman" w:hAnsi="Courier New" w:cs="Courier New"/>
@@ -5011,19 +4269,7 @@
           <w:sz w:val="21"/>
           <w:szCs w:val="21"/>
         </w:rPr>
-        <w:t>(</w:t>
-      </w:r>
-      <w:proofErr w:type="gramEnd"/>
-      <w:r>
-        <w:rPr>
-          <w:rFonts w:ascii="Courier New" w:eastAsia="Times New Roman" w:hAnsi="Courier New" w:cs="Courier New"/>
-          <w:b/>
-          <w:bCs/>
-          <w:color w:val="000000"/>
-          <w:sz w:val="21"/>
-          <w:szCs w:val="21"/>
-        </w:rPr>
-        <w:t xml:space="preserve">Dense)            </w:t>
+        <w:t xml:space="preserve">(Dense)            </w:t>
       </w:r>
       <w:r>
         <w:rPr>
@@ -5135,9 +4381,8 @@
           <w:sz w:val="21"/>
           <w:szCs w:val="21"/>
         </w:rPr>
-        <w:t>dropout_</w:t>
-      </w:r>
-      <w:proofErr w:type="gramStart"/>
+        <w:t xml:space="preserve">dropout_1 </w:t>
+      </w:r>
       <w:r>
         <w:rPr>
           <w:rFonts w:ascii="Courier New" w:eastAsia="Times New Roman" w:hAnsi="Courier New" w:cs="Courier New"/>
@@ -5147,7 +4392,7 @@
           <w:sz w:val="21"/>
           <w:szCs w:val="21"/>
         </w:rPr>
-        <w:t xml:space="preserve">1 </w:t>
+        <w:t xml:space="preserve"> </w:t>
       </w:r>
       <w:r>
         <w:rPr>
@@ -5158,30 +4403,7 @@
           <w:sz w:val="21"/>
           <w:szCs w:val="21"/>
         </w:rPr>
-        <w:t xml:space="preserve"> </w:t>
-      </w:r>
-      <w:r>
-        <w:rPr>
-          <w:rFonts w:ascii="Courier New" w:eastAsia="Times New Roman" w:hAnsi="Courier New" w:cs="Courier New"/>
-          <w:b/>
-          <w:bCs/>
-          <w:color w:val="000000"/>
-          <w:sz w:val="21"/>
-          <w:szCs w:val="21"/>
-        </w:rPr>
-        <w:t>(</w:t>
-      </w:r>
-      <w:proofErr w:type="gramEnd"/>
-      <w:r>
-        <w:rPr>
-          <w:rFonts w:ascii="Courier New" w:eastAsia="Times New Roman" w:hAnsi="Courier New" w:cs="Courier New"/>
-          <w:b/>
-          <w:bCs/>
-          <w:color w:val="000000"/>
-          <w:sz w:val="21"/>
-          <w:szCs w:val="21"/>
-        </w:rPr>
-        <w:t xml:space="preserve">Dropout)        </w:t>
+        <w:t xml:space="preserve">(Dropout)        </w:t>
       </w:r>
       <w:r>
         <w:rPr>
@@ -5295,7 +4517,6 @@
         </w:rPr>
         <w:t xml:space="preserve">dense_3 </w:t>
       </w:r>
-      <w:proofErr w:type="gramStart"/>
       <w:r>
         <w:rPr>
           <w:rFonts w:ascii="Courier New" w:eastAsia="Times New Roman" w:hAnsi="Courier New" w:cs="Courier New"/>
@@ -5316,19 +4537,7 @@
           <w:sz w:val="21"/>
           <w:szCs w:val="21"/>
         </w:rPr>
-        <w:t>(</w:t>
-      </w:r>
-      <w:proofErr w:type="gramEnd"/>
-      <w:r>
-        <w:rPr>
-          <w:rFonts w:ascii="Courier New" w:eastAsia="Times New Roman" w:hAnsi="Courier New" w:cs="Courier New"/>
-          <w:b/>
-          <w:bCs/>
-          <w:color w:val="000000"/>
-          <w:sz w:val="21"/>
-          <w:szCs w:val="21"/>
-        </w:rPr>
-        <w:t xml:space="preserve">Dense)            </w:t>
+        <w:t xml:space="preserve">(Dense)            </w:t>
       </w:r>
       <w:r>
         <w:rPr>
@@ -5442,7 +4651,6 @@
         </w:rPr>
         <w:t xml:space="preserve">dense_4 </w:t>
       </w:r>
-      <w:proofErr w:type="gramStart"/>
       <w:r>
         <w:rPr>
           <w:rFonts w:ascii="Courier New" w:eastAsia="Times New Roman" w:hAnsi="Courier New" w:cs="Courier New"/>
@@ -5463,19 +4671,7 @@
           <w:sz w:val="21"/>
           <w:szCs w:val="21"/>
         </w:rPr>
-        <w:t>(</w:t>
-      </w:r>
-      <w:proofErr w:type="gramEnd"/>
-      <w:r>
-        <w:rPr>
-          <w:rFonts w:ascii="Courier New" w:eastAsia="Times New Roman" w:hAnsi="Courier New" w:cs="Courier New"/>
-          <w:b/>
-          <w:bCs/>
-          <w:color w:val="000000"/>
-          <w:sz w:val="21"/>
-          <w:szCs w:val="21"/>
-        </w:rPr>
-        <w:t xml:space="preserve">Dense)            </w:t>
+        <w:t xml:space="preserve">(Dense)            </w:t>
       </w:r>
       <w:r>
         <w:rPr>
@@ -5589,7 +4785,6 @@
         </w:rPr>
         <w:t xml:space="preserve">dense_5 </w:t>
       </w:r>
-      <w:proofErr w:type="gramStart"/>
       <w:r>
         <w:rPr>
           <w:rFonts w:ascii="Courier New" w:eastAsia="Times New Roman" w:hAnsi="Courier New" w:cs="Courier New"/>
@@ -5610,19 +4805,7 @@
           <w:sz w:val="21"/>
           <w:szCs w:val="21"/>
         </w:rPr>
-        <w:t>(</w:t>
-      </w:r>
-      <w:proofErr w:type="gramEnd"/>
-      <w:r>
-        <w:rPr>
-          <w:rFonts w:ascii="Courier New" w:eastAsia="Times New Roman" w:hAnsi="Courier New" w:cs="Courier New"/>
-          <w:b/>
-          <w:bCs/>
-          <w:color w:val="000000"/>
-          <w:sz w:val="21"/>
-          <w:szCs w:val="21"/>
-        </w:rPr>
-        <w:t xml:space="preserve">Dense)            </w:t>
+        <w:t xml:space="preserve">(Dense)            </w:t>
       </w:r>
       <w:r>
         <w:rPr>
@@ -6269,7 +5452,7 @@
                     </pic:cNvPicPr>
                   </pic:nvPicPr>
                   <pic:blipFill>
-                    <a:blip r:embed="rId33">
+                    <a:blip r:embed="rId34">
                       <a:extLst>
                         <a:ext uri="{28A0092B-C50C-407E-A947-70E740481C1C}">
                           <a14:useLocalDpi xmlns:a14="http://schemas.microsoft.com/office/drawing/2010/main" val="0"/>
@@ -6740,29 +5923,9 @@
           <w:szCs w:val="24"/>
           <w:shd w:val="clear" w:color="auto" w:fill="FFFFFF"/>
         </w:rPr>
-        <w:t xml:space="preserve">For </w:t>
-      </w:r>
-      <w:proofErr w:type="spellStart"/>
-      <w:r>
-        <w:rPr>
-          <w:rFonts w:cstheme="minorHAnsi"/>
-          <w:sz w:val="24"/>
-          <w:szCs w:val="24"/>
-          <w:shd w:val="clear" w:color="auto" w:fill="FFFFFF"/>
-        </w:rPr>
-        <w:t>ipynb</w:t>
-      </w:r>
-      <w:proofErr w:type="spellEnd"/>
-      <w:r>
-        <w:rPr>
-          <w:rFonts w:cstheme="minorHAnsi"/>
-          <w:sz w:val="24"/>
-          <w:szCs w:val="24"/>
-          <w:shd w:val="clear" w:color="auto" w:fill="FFFFFF"/>
-        </w:rPr>
-        <w:t xml:space="preserve"> file, </w:t>
-      </w:r>
-      <w:hyperlink r:id="rId34" w:history="1">
+        <w:t xml:space="preserve">For ipynb file, </w:t>
+      </w:r>
+      <w:hyperlink r:id="rId35" w:history="1">
         <w:r>
           <w:rPr>
             <w:rStyle w:val="Hyperlink"/>
@@ -6803,27 +5966,7 @@
           <w:szCs w:val="24"/>
           <w:shd w:val="clear" w:color="auto" w:fill="FFFFFF"/>
         </w:rPr>
-        <w:t xml:space="preserve">Place it in your home directory of anaconda and run the file using </w:t>
-      </w:r>
-      <w:proofErr w:type="spellStart"/>
-      <w:r>
-        <w:rPr>
-          <w:rFonts w:cstheme="minorHAnsi"/>
-          <w:sz w:val="24"/>
-          <w:szCs w:val="24"/>
-          <w:shd w:val="clear" w:color="auto" w:fill="FFFFFF"/>
-        </w:rPr>
-        <w:t>Jupyter</w:t>
-      </w:r>
-      <w:proofErr w:type="spellEnd"/>
-      <w:r>
-        <w:rPr>
-          <w:rFonts w:cstheme="minorHAnsi"/>
-          <w:sz w:val="24"/>
-          <w:szCs w:val="24"/>
-          <w:shd w:val="clear" w:color="auto" w:fill="FFFFFF"/>
-        </w:rPr>
-        <w:t xml:space="preserve"> Notebook</w:t>
+        <w:t>Place it in your home directory of anaconda and run the file using Jupyter Notebook</w:t>
       </w:r>
     </w:p>
     <w:p>
@@ -6899,7 +6042,7 @@
         </w:rPr>
         <w:t>Isolation forest detects anomalies by randomly partitioning the domain space. Yeah, you’re heard me right- It works similar to </w:t>
       </w:r>
-      <w:hyperlink r:id="rId35" w:history="1">
+      <w:hyperlink r:id="rId36" w:history="1">
         <w:r>
           <w:rPr>
             <w:rStyle w:val="Hyperlink"/>
@@ -7058,8 +6201,6 @@
         </w:rPr>
         <w:t xml:space="preserve">Libraries Used for Implementing Algorithm: </w:t>
       </w:r>
-      <w:proofErr w:type="spellStart"/>
-      <w:proofErr w:type="gramStart"/>
       <w:r>
         <w:rPr>
           <w:rFonts w:asciiTheme="minorHAnsi" w:hAnsiTheme="minorHAnsi" w:cstheme="minorHAnsi"/>
@@ -7069,8 +6210,6 @@
         </w:rPr>
         <w:t>sklearn.ensemble</w:t>
       </w:r>
-      <w:proofErr w:type="spellEnd"/>
-      <w:proofErr w:type="gramEnd"/>
     </w:p>
     <w:p>
       <w:pPr>
@@ -7100,7 +6239,6 @@
         </w:rPr>
         <w:t xml:space="preserve">: </w:t>
       </w:r>
-      <w:proofErr w:type="spellStart"/>
       <w:r>
         <w:rPr>
           <w:rFonts w:asciiTheme="minorHAnsi" w:hAnsiTheme="minorHAnsi" w:cstheme="minorHAnsi"/>
@@ -7108,17 +6246,7 @@
           <w:bCs/>
           <w:color w:val="000000"/>
         </w:rPr>
-        <w:t>behaviour</w:t>
-      </w:r>
-      <w:proofErr w:type="spellEnd"/>
-      <w:r>
-        <w:rPr>
-          <w:rFonts w:asciiTheme="minorHAnsi" w:hAnsiTheme="minorHAnsi" w:cstheme="minorHAnsi"/>
-          <w:b/>
-          <w:bCs/>
-          <w:color w:val="000000"/>
-        </w:rPr>
-        <w:t>='old', bootstrap=False, contamination='legacy',</w:t>
+        <w:t>behaviour='old', bootstrap=False, contamination='legacy',</w:t>
       </w:r>
     </w:p>
     <w:p>
@@ -7145,103 +6273,7 @@
           <w:sz w:val="24"/>
           <w:szCs w:val="24"/>
         </w:rPr>
-        <w:t xml:space="preserve">        </w:t>
-      </w:r>
-      <w:proofErr w:type="spellStart"/>
-      <w:r>
-        <w:rPr>
-          <w:rFonts w:asciiTheme="minorHAnsi" w:hAnsiTheme="minorHAnsi" w:cstheme="minorHAnsi"/>
-          <w:b/>
-          <w:bCs/>
-          <w:color w:val="000000"/>
-          <w:sz w:val="24"/>
-          <w:szCs w:val="24"/>
-        </w:rPr>
-        <w:t>max_features</w:t>
-      </w:r>
-      <w:proofErr w:type="spellEnd"/>
-      <w:r>
-        <w:rPr>
-          <w:rFonts w:asciiTheme="minorHAnsi" w:hAnsiTheme="minorHAnsi" w:cstheme="minorHAnsi"/>
-          <w:b/>
-          <w:bCs/>
-          <w:color w:val="000000"/>
-          <w:sz w:val="24"/>
-          <w:szCs w:val="24"/>
-        </w:rPr>
-        <w:t xml:space="preserve">=1.0, </w:t>
-      </w:r>
-      <w:proofErr w:type="spellStart"/>
-      <w:r>
-        <w:rPr>
-          <w:rFonts w:asciiTheme="minorHAnsi" w:hAnsiTheme="minorHAnsi" w:cstheme="minorHAnsi"/>
-          <w:b/>
-          <w:bCs/>
-          <w:color w:val="000000"/>
-          <w:sz w:val="24"/>
-          <w:szCs w:val="24"/>
-        </w:rPr>
-        <w:t>max_samples</w:t>
-      </w:r>
-      <w:proofErr w:type="spellEnd"/>
-      <w:r>
-        <w:rPr>
-          <w:rFonts w:asciiTheme="minorHAnsi" w:hAnsiTheme="minorHAnsi" w:cstheme="minorHAnsi"/>
-          <w:b/>
-          <w:bCs/>
-          <w:color w:val="000000"/>
-          <w:sz w:val="24"/>
-          <w:szCs w:val="24"/>
-        </w:rPr>
-        <w:t xml:space="preserve">=100, </w:t>
-      </w:r>
-      <w:proofErr w:type="spellStart"/>
-      <w:r>
-        <w:rPr>
-          <w:rFonts w:asciiTheme="minorHAnsi" w:hAnsiTheme="minorHAnsi" w:cstheme="minorHAnsi"/>
-          <w:b/>
-          <w:bCs/>
-          <w:color w:val="000000"/>
-          <w:sz w:val="24"/>
-          <w:szCs w:val="24"/>
-        </w:rPr>
-        <w:t>n_estimators</w:t>
-      </w:r>
-      <w:proofErr w:type="spellEnd"/>
-      <w:r>
-        <w:rPr>
-          <w:rFonts w:asciiTheme="minorHAnsi" w:hAnsiTheme="minorHAnsi" w:cstheme="minorHAnsi"/>
-          <w:b/>
-          <w:bCs/>
-          <w:color w:val="000000"/>
-          <w:sz w:val="24"/>
-          <w:szCs w:val="24"/>
-        </w:rPr>
-        <w:t xml:space="preserve">=100, </w:t>
-      </w:r>
-      <w:proofErr w:type="spellStart"/>
-      <w:r>
-        <w:rPr>
-          <w:rFonts w:asciiTheme="minorHAnsi" w:hAnsiTheme="minorHAnsi" w:cstheme="minorHAnsi"/>
-          <w:b/>
-          <w:bCs/>
-          <w:color w:val="000000"/>
-          <w:sz w:val="24"/>
-          <w:szCs w:val="24"/>
-        </w:rPr>
-        <w:t>n_jobs</w:t>
-      </w:r>
-      <w:proofErr w:type="spellEnd"/>
-      <w:r>
-        <w:rPr>
-          <w:rFonts w:asciiTheme="minorHAnsi" w:hAnsiTheme="minorHAnsi" w:cstheme="minorHAnsi"/>
-          <w:b/>
-          <w:bCs/>
-          <w:color w:val="000000"/>
-          <w:sz w:val="24"/>
-          <w:szCs w:val="24"/>
-        </w:rPr>
-        <w:t>=None,</w:t>
+        <w:t xml:space="preserve">        max_features=1.0, max_samples=100, n_estimators=100, n_jobs=None,</w:t>
       </w:r>
     </w:p>
     <w:p>
@@ -7268,31 +6300,7 @@
           <w:sz w:val="24"/>
           <w:szCs w:val="24"/>
         </w:rPr>
-        <w:t xml:space="preserve">        </w:t>
-      </w:r>
-      <w:proofErr w:type="spellStart"/>
-      <w:r>
-        <w:rPr>
-          <w:rFonts w:asciiTheme="minorHAnsi" w:hAnsiTheme="minorHAnsi" w:cstheme="minorHAnsi"/>
-          <w:b/>
-          <w:bCs/>
-          <w:color w:val="000000"/>
-          <w:sz w:val="24"/>
-          <w:szCs w:val="24"/>
-        </w:rPr>
-        <w:t>random_state</w:t>
-      </w:r>
-      <w:proofErr w:type="spellEnd"/>
-      <w:r>
-        <w:rPr>
-          <w:rFonts w:asciiTheme="minorHAnsi" w:hAnsiTheme="minorHAnsi" w:cstheme="minorHAnsi"/>
-          <w:b/>
-          <w:bCs/>
-          <w:color w:val="000000"/>
-          <w:sz w:val="24"/>
-          <w:szCs w:val="24"/>
-        </w:rPr>
-        <w:t>=None, verbose=0</w:t>
+        <w:t xml:space="preserve">        random_state=None, verbose=0</w:t>
       </w:r>
     </w:p>
     <w:p>
@@ -7388,7 +6396,7 @@
                     </pic:cNvPicPr>
                   </pic:nvPicPr>
                   <pic:blipFill>
-                    <a:blip r:embed="rId36">
+                    <a:blip r:embed="rId37">
                       <a:extLst>
                         <a:ext uri="{28A0092B-C50C-407E-A947-70E740481C1C}">
                           <a14:useLocalDpi xmlns:a14="http://schemas.microsoft.com/office/drawing/2010/main" val="0"/>
@@ -7459,7 +6467,7 @@
                     </pic:cNvPicPr>
                   </pic:nvPicPr>
                   <pic:blipFill>
-                    <a:blip r:embed="rId37">
+                    <a:blip r:embed="rId38">
                       <a:extLst>
                         <a:ext uri="{28A0092B-C50C-407E-A947-70E740481C1C}">
                           <a14:useLocalDpi xmlns:a14="http://schemas.microsoft.com/office/drawing/2010/main" val="0"/>
@@ -8025,29 +7033,9 @@
           <w:szCs w:val="24"/>
           <w:shd w:val="clear" w:color="auto" w:fill="FFFFFF"/>
         </w:rPr>
-        <w:t xml:space="preserve">For </w:t>
-      </w:r>
-      <w:proofErr w:type="spellStart"/>
-      <w:r>
-        <w:rPr>
-          <w:rFonts w:cstheme="minorHAnsi"/>
-          <w:sz w:val="24"/>
-          <w:szCs w:val="24"/>
-          <w:shd w:val="clear" w:color="auto" w:fill="FFFFFF"/>
-        </w:rPr>
-        <w:t>ipynb</w:t>
-      </w:r>
-      <w:proofErr w:type="spellEnd"/>
-      <w:r>
-        <w:rPr>
-          <w:rFonts w:cstheme="minorHAnsi"/>
-          <w:sz w:val="24"/>
-          <w:szCs w:val="24"/>
-          <w:shd w:val="clear" w:color="auto" w:fill="FFFFFF"/>
-        </w:rPr>
-        <w:t xml:space="preserve"> file, </w:t>
-      </w:r>
-      <w:hyperlink r:id="rId38" w:history="1">
+        <w:t xml:space="preserve">For ipynb file, </w:t>
+      </w:r>
+      <w:hyperlink r:id="rId39" w:history="1">
         <w:r>
           <w:rPr>
             <w:rStyle w:val="Hyperlink"/>
@@ -8088,27 +7076,7 @@
           <w:szCs w:val="24"/>
           <w:shd w:val="clear" w:color="auto" w:fill="FFFFFF"/>
         </w:rPr>
-        <w:t xml:space="preserve">Place it in your home directory of anaconda and run the file using </w:t>
-      </w:r>
-      <w:proofErr w:type="spellStart"/>
-      <w:r>
-        <w:rPr>
-          <w:rFonts w:cstheme="minorHAnsi"/>
-          <w:sz w:val="24"/>
-          <w:szCs w:val="24"/>
-          <w:shd w:val="clear" w:color="auto" w:fill="FFFFFF"/>
-        </w:rPr>
-        <w:t>Jupyter</w:t>
-      </w:r>
-      <w:proofErr w:type="spellEnd"/>
-      <w:r>
-        <w:rPr>
-          <w:rFonts w:cstheme="minorHAnsi"/>
-          <w:sz w:val="24"/>
-          <w:szCs w:val="24"/>
-          <w:shd w:val="clear" w:color="auto" w:fill="FFFFFF"/>
-        </w:rPr>
-        <w:t xml:space="preserve"> Notebook</w:t>
+        <w:t>Place it in your home directory of anaconda and run the file using Jupyter Notebook</w:t>
       </w:r>
     </w:p>
     <w:p>
@@ -8165,29 +7133,7 @@
           <w:szCs w:val="24"/>
           <w:shd w:val="clear" w:color="auto" w:fill="FFFFFF"/>
         </w:rPr>
-        <w:t xml:space="preserve">The Local Outlier Factor (LOF) algorithm is an unsupervised anomaly detection method which computes the local density deviation of a given data point with respect to its neighbors. It considers as outliers the samples that have a substantially lower density than their neighbors. This example shows how to use LOF for outlier detection which is the default use case of this estimator in </w:t>
-      </w:r>
-      <w:proofErr w:type="spellStart"/>
-      <w:r>
-        <w:rPr>
-          <w:rFonts w:cstheme="minorHAnsi"/>
-          <w:color w:val="1D1F22"/>
-          <w:sz w:val="24"/>
-          <w:szCs w:val="24"/>
-          <w:shd w:val="clear" w:color="auto" w:fill="FFFFFF"/>
-        </w:rPr>
-        <w:t>scikit</w:t>
-      </w:r>
-      <w:proofErr w:type="spellEnd"/>
-      <w:r>
-        <w:rPr>
-          <w:rFonts w:cstheme="minorHAnsi"/>
-          <w:color w:val="1D1F22"/>
-          <w:sz w:val="24"/>
-          <w:szCs w:val="24"/>
-          <w:shd w:val="clear" w:color="auto" w:fill="FFFFFF"/>
-        </w:rPr>
-        <w:t>-learn. Note that when LOF is used for outlier detection it has no predict, decision function and score samples methods.</w:t>
+        <w:t>The Local Outlier Factor (LOF) algorithm is an unsupervised anomaly detection method which computes the local density deviation of a given data point with respect to its neighbors. It considers as outliers the samples that have a substantially lower density than their neighbors. This example shows how to use LOF for outlier detection which is the default use case of this estimator in scikit-learn. Note that when LOF is used for outlier detection it has no predict, decision function and score samples methods.</w:t>
       </w:r>
       <w:r>
         <w:rPr>
@@ -8203,61 +7149,7 @@
           <w:color w:val="1D1F22"/>
           <w:shd w:val="clear" w:color="auto" w:fill="FFFFFF"/>
         </w:rPr>
-        <w:t xml:space="preserve">The number of neighbors considered (parameter </w:t>
-      </w:r>
-      <w:proofErr w:type="spellStart"/>
-      <w:r>
-        <w:rPr>
-          <w:rFonts w:ascii="Helvetica" w:hAnsi="Helvetica" w:cs="Helvetica"/>
-          <w:color w:val="1D1F22"/>
-          <w:shd w:val="clear" w:color="auto" w:fill="FFFFFF"/>
-        </w:rPr>
-        <w:t>n_neighbors</w:t>
-      </w:r>
-      <w:proofErr w:type="spellEnd"/>
-      <w:r>
-        <w:rPr>
-          <w:rFonts w:ascii="Helvetica" w:hAnsi="Helvetica" w:cs="Helvetica"/>
-          <w:color w:val="1D1F22"/>
-          <w:shd w:val="clear" w:color="auto" w:fill="FFFFFF"/>
-        </w:rPr>
-        <w:t xml:space="preserve">) is typically set 1) greater than the minimum number of samples a cluster has to contain, so that other samples can be local outliers relative to this cluster, and 2) smaller than the maximum number of close by samples that can potentially be local outliers. In practice, such information </w:t>
-      </w:r>
-      <w:proofErr w:type="gramStart"/>
-      <w:r>
-        <w:rPr>
-          <w:rFonts w:ascii="Helvetica" w:hAnsi="Helvetica" w:cs="Helvetica"/>
-          <w:color w:val="1D1F22"/>
-          <w:shd w:val="clear" w:color="auto" w:fill="FFFFFF"/>
-        </w:rPr>
-        <w:t>are</w:t>
-      </w:r>
-      <w:proofErr w:type="gramEnd"/>
-      <w:r>
-        <w:rPr>
-          <w:rFonts w:ascii="Helvetica" w:hAnsi="Helvetica" w:cs="Helvetica"/>
-          <w:color w:val="1D1F22"/>
-          <w:shd w:val="clear" w:color="auto" w:fill="FFFFFF"/>
-        </w:rPr>
-        <w:t xml:space="preserve"> generally not available, and taking </w:t>
-      </w:r>
-      <w:proofErr w:type="spellStart"/>
-      <w:r>
-        <w:rPr>
-          <w:rFonts w:ascii="Helvetica" w:hAnsi="Helvetica" w:cs="Helvetica"/>
-          <w:color w:val="1D1F22"/>
-          <w:shd w:val="clear" w:color="auto" w:fill="FFFFFF"/>
-        </w:rPr>
-        <w:t>n_neighbors</w:t>
-      </w:r>
-      <w:proofErr w:type="spellEnd"/>
-      <w:r>
-        <w:rPr>
-          <w:rFonts w:ascii="Helvetica" w:hAnsi="Helvetica" w:cs="Helvetica"/>
-          <w:color w:val="1D1F22"/>
-          <w:shd w:val="clear" w:color="auto" w:fill="FFFFFF"/>
-        </w:rPr>
-        <w:t>=20 appears to work well in general.</w:t>
+        <w:t>The number of neighbors considered (parameter n_neighbors) is typically set 1) greater than the minimum number of samples a cluster has to contain, so that other samples can be local outliers relative to this cluster, and 2) smaller than the maximum number of close by samples that can potentially be local outliers. In practice, such information are generally not available, and taking n_neighbors=20 appears to work well in general.</w:t>
       </w:r>
     </w:p>
     <w:p>
@@ -8341,8 +7233,6 @@
         </w:rPr>
         <w:t xml:space="preserve">Libraries Used for Implementing Algorithm: </w:t>
       </w:r>
-      <w:proofErr w:type="spellStart"/>
-      <w:proofErr w:type="gramStart"/>
       <w:r>
         <w:rPr>
           <w:rFonts w:asciiTheme="minorHAnsi" w:hAnsiTheme="minorHAnsi" w:cstheme="minorHAnsi"/>
@@ -8361,8 +7251,6 @@
         </w:rPr>
         <w:t>neighbors</w:t>
       </w:r>
-      <w:proofErr w:type="spellEnd"/>
-      <w:proofErr w:type="gramEnd"/>
     </w:p>
     <w:p>
       <w:pPr>
@@ -8417,31 +7305,7 @@
           <w:sz w:val="24"/>
           <w:szCs w:val="24"/>
         </w:rPr>
-        <w:t xml:space="preserve">algorithm='auto', contamination='legacy', </w:t>
-      </w:r>
-      <w:proofErr w:type="spellStart"/>
-      <w:r>
-        <w:rPr>
-          <w:rFonts w:asciiTheme="minorHAnsi" w:hAnsiTheme="minorHAnsi" w:cstheme="minorHAnsi"/>
-          <w:b/>
-          <w:bCs/>
-          <w:color w:val="000000"/>
-          <w:sz w:val="24"/>
-          <w:szCs w:val="24"/>
-        </w:rPr>
-        <w:t>leaf_size</w:t>
-      </w:r>
-      <w:proofErr w:type="spellEnd"/>
-      <w:r>
-        <w:rPr>
-          <w:rFonts w:asciiTheme="minorHAnsi" w:hAnsiTheme="minorHAnsi" w:cstheme="minorHAnsi"/>
-          <w:b/>
-          <w:bCs/>
-          <w:color w:val="000000"/>
-          <w:sz w:val="24"/>
-          <w:szCs w:val="24"/>
-        </w:rPr>
-        <w:t>=30,</w:t>
+        <w:t>algorithm='auto', contamination='legacy', leaf_size=30,</w:t>
       </w:r>
     </w:p>
     <w:p>
@@ -8486,79 +7350,7 @@
           <w:sz w:val="24"/>
           <w:szCs w:val="24"/>
         </w:rPr>
-        <w:t xml:space="preserve">          metric='</w:t>
-      </w:r>
-      <w:proofErr w:type="spellStart"/>
-      <w:r>
-        <w:rPr>
-          <w:rFonts w:eastAsia="Times New Roman" w:cstheme="minorHAnsi"/>
-          <w:b/>
-          <w:bCs/>
-          <w:color w:val="000000"/>
-          <w:sz w:val="24"/>
-          <w:szCs w:val="24"/>
-        </w:rPr>
-        <w:t>minkowski</w:t>
-      </w:r>
-      <w:proofErr w:type="spellEnd"/>
-      <w:r>
-        <w:rPr>
-          <w:rFonts w:eastAsia="Times New Roman" w:cstheme="minorHAnsi"/>
-          <w:b/>
-          <w:bCs/>
-          <w:color w:val="000000"/>
-          <w:sz w:val="24"/>
-          <w:szCs w:val="24"/>
-        </w:rPr>
-        <w:t xml:space="preserve">', </w:t>
-      </w:r>
-      <w:proofErr w:type="spellStart"/>
-      <w:r>
-        <w:rPr>
-          <w:rFonts w:eastAsia="Times New Roman" w:cstheme="minorHAnsi"/>
-          <w:b/>
-          <w:bCs/>
-          <w:color w:val="000000"/>
-          <w:sz w:val="24"/>
-          <w:szCs w:val="24"/>
-        </w:rPr>
-        <w:t>metric_params</w:t>
-      </w:r>
-      <w:proofErr w:type="spellEnd"/>
-      <w:r>
-        <w:rPr>
-          <w:rFonts w:eastAsia="Times New Roman" w:cstheme="minorHAnsi"/>
-          <w:b/>
-          <w:bCs/>
-          <w:color w:val="000000"/>
-          <w:sz w:val="24"/>
-          <w:szCs w:val="24"/>
-        </w:rPr>
-        <w:t xml:space="preserve">=None, </w:t>
-      </w:r>
-      <w:proofErr w:type="spellStart"/>
-      <w:r>
-        <w:rPr>
-          <w:rFonts w:eastAsia="Times New Roman" w:cstheme="minorHAnsi"/>
-          <w:b/>
-          <w:bCs/>
-          <w:color w:val="000000"/>
-          <w:sz w:val="24"/>
-          <w:szCs w:val="24"/>
-        </w:rPr>
-        <w:t>n_jobs</w:t>
-      </w:r>
-      <w:proofErr w:type="spellEnd"/>
-      <w:r>
-        <w:rPr>
-          <w:rFonts w:eastAsia="Times New Roman" w:cstheme="minorHAnsi"/>
-          <w:b/>
-          <w:bCs/>
-          <w:color w:val="000000"/>
-          <w:sz w:val="24"/>
-          <w:szCs w:val="24"/>
-        </w:rPr>
-        <w:t>=None,</w:t>
+        <w:t xml:space="preserve">          metric='minkowski', metric_params=None, n_jobs=None,</w:t>
       </w:r>
     </w:p>
     <w:p>
@@ -8603,31 +7395,7 @@
           <w:sz w:val="24"/>
           <w:szCs w:val="24"/>
         </w:rPr>
-        <w:t xml:space="preserve">          </w:t>
-      </w:r>
-      <w:proofErr w:type="spellStart"/>
-      <w:r>
-        <w:rPr>
-          <w:rFonts w:eastAsia="Times New Roman" w:cstheme="minorHAnsi"/>
-          <w:b/>
-          <w:bCs/>
-          <w:color w:val="000000"/>
-          <w:sz w:val="24"/>
-          <w:szCs w:val="24"/>
-        </w:rPr>
-        <w:t>n_neighbors</w:t>
-      </w:r>
-      <w:proofErr w:type="spellEnd"/>
-      <w:r>
-        <w:rPr>
-          <w:rFonts w:eastAsia="Times New Roman" w:cstheme="minorHAnsi"/>
-          <w:b/>
-          <w:bCs/>
-          <w:color w:val="000000"/>
-          <w:sz w:val="24"/>
-          <w:szCs w:val="24"/>
-        </w:rPr>
-        <w:t>=20, novelty=False, p=2</w:t>
+        <w:t xml:space="preserve">          n_neighbors=20, novelty=False, p=2</w:t>
       </w:r>
     </w:p>
     <w:p>
@@ -8705,7 +7473,7 @@
                     </pic:cNvPicPr>
                   </pic:nvPicPr>
                   <pic:blipFill>
-                    <a:blip r:embed="rId39">
+                    <a:blip r:embed="rId40">
                       <a:extLst>
                         <a:ext uri="{28A0092B-C50C-407E-A947-70E740481C1C}">
                           <a14:useLocalDpi xmlns:a14="http://schemas.microsoft.com/office/drawing/2010/main" val="0"/>
@@ -8764,7 +7532,7 @@
                     </pic:cNvPicPr>
                   </pic:nvPicPr>
                   <pic:blipFill>
-                    <a:blip r:embed="rId40">
+                    <a:blip r:embed="rId41">
                       <a:extLst>
                         <a:ext uri="{28A0092B-C50C-407E-A947-70E740481C1C}">
                           <a14:useLocalDpi xmlns:a14="http://schemas.microsoft.com/office/drawing/2010/main" val="0"/>
@@ -9343,31 +8111,7 @@
           <w:sz w:val="21"/>
           <w:szCs w:val="21"/>
         </w:rPr>
-        <w:t xml:space="preserve">(90% </w:t>
-      </w:r>
-      <w:proofErr w:type="spellStart"/>
-      <w:r>
-        <w:rPr>
-          <w:rFonts w:ascii="Courier New" w:eastAsia="Times New Roman" w:hAnsi="Courier New" w:cs="Courier New"/>
-          <w:b/>
-          <w:bCs/>
-          <w:color w:val="000000"/>
-          <w:sz w:val="21"/>
-          <w:szCs w:val="21"/>
-        </w:rPr>
-        <w:t>approx</w:t>
-      </w:r>
-      <w:proofErr w:type="spellEnd"/>
-      <w:r>
-        <w:rPr>
-          <w:rFonts w:ascii="Courier New" w:eastAsia="Times New Roman" w:hAnsi="Courier New" w:cs="Courier New"/>
-          <w:b/>
-          <w:bCs/>
-          <w:color w:val="000000"/>
-          <w:sz w:val="21"/>
-          <w:szCs w:val="21"/>
-        </w:rPr>
-        <w:t>)</w:t>
+        <w:t>(90% approx)</w:t>
       </w:r>
     </w:p>
     <w:p>
@@ -9596,29 +8340,9 @@
           <w:szCs w:val="24"/>
           <w:shd w:val="clear" w:color="auto" w:fill="FFFFFF"/>
         </w:rPr>
-        <w:t xml:space="preserve">For </w:t>
-      </w:r>
-      <w:proofErr w:type="spellStart"/>
-      <w:r>
-        <w:rPr>
-          <w:rFonts w:cstheme="minorHAnsi"/>
-          <w:sz w:val="24"/>
-          <w:szCs w:val="24"/>
-          <w:shd w:val="clear" w:color="auto" w:fill="FFFFFF"/>
-        </w:rPr>
-        <w:t>ipynb</w:t>
-      </w:r>
-      <w:proofErr w:type="spellEnd"/>
-      <w:r>
-        <w:rPr>
-          <w:rFonts w:cstheme="minorHAnsi"/>
-          <w:sz w:val="24"/>
-          <w:szCs w:val="24"/>
-          <w:shd w:val="clear" w:color="auto" w:fill="FFFFFF"/>
-        </w:rPr>
-        <w:t xml:space="preserve"> file, </w:t>
-      </w:r>
-      <w:hyperlink r:id="rId41" w:history="1">
+        <w:t xml:space="preserve">For ipynb file, </w:t>
+      </w:r>
+      <w:hyperlink r:id="rId42" w:history="1">
         <w:r>
           <w:rPr>
             <w:rStyle w:val="Hyperlink"/>
@@ -9659,27 +8383,7 @@
           <w:szCs w:val="24"/>
           <w:shd w:val="clear" w:color="auto" w:fill="FFFFFF"/>
         </w:rPr>
-        <w:t xml:space="preserve">Place it in your home directory of anaconda and run the file using </w:t>
-      </w:r>
-      <w:proofErr w:type="spellStart"/>
-      <w:r>
-        <w:rPr>
-          <w:rFonts w:cstheme="minorHAnsi"/>
-          <w:sz w:val="24"/>
-          <w:szCs w:val="24"/>
-          <w:shd w:val="clear" w:color="auto" w:fill="FFFFFF"/>
-        </w:rPr>
-        <w:t>Jupyter</w:t>
-      </w:r>
-      <w:proofErr w:type="spellEnd"/>
-      <w:r>
-        <w:rPr>
-          <w:rFonts w:cstheme="minorHAnsi"/>
-          <w:sz w:val="24"/>
-          <w:szCs w:val="24"/>
-          <w:shd w:val="clear" w:color="auto" w:fill="FFFFFF"/>
-        </w:rPr>
-        <w:t xml:space="preserve"> Notebook</w:t>
+        <w:t>Place it in your home directory of anaconda and run the file using Jupyter Notebook</w:t>
       </w:r>
     </w:p>
     <w:p>
@@ -9866,7 +8570,7 @@
         </w:rPr>
         <w:t xml:space="preserve"> In one-class learning we train the model only on the positive class data-set and take judgments from it on the universe [A union ~A] spontaneously. It’s a hot research topic and there are multiple tools available, like </w:t>
       </w:r>
-      <w:hyperlink r:id="rId42" w:tgtFrame="_blank" w:history="1">
+      <w:hyperlink r:id="rId43" w:tgtFrame="_blank" w:history="1">
         <w:r>
           <w:rPr>
             <w:rStyle w:val="Hyperlink"/>
@@ -9897,7 +8601,7 @@
         </w:rPr>
         <w:t>and </w:t>
       </w:r>
-      <w:hyperlink r:id="rId43" w:tgtFrame="_blank" w:history="1">
+      <w:hyperlink r:id="rId44" w:tgtFrame="_blank" w:history="1">
         <w:r>
           <w:rPr>
             <w:rStyle w:val="Hyperlink"/>
@@ -10034,7 +8738,6 @@
         </w:rPr>
         <w:t xml:space="preserve">Libraries Used for Implementing Algorithm: </w:t>
       </w:r>
-      <w:proofErr w:type="spellStart"/>
       <w:r>
         <w:rPr>
           <w:rFonts w:asciiTheme="minorHAnsi" w:hAnsiTheme="minorHAnsi" w:cstheme="minorHAnsi"/>
@@ -10053,7 +8756,6 @@
         </w:rPr>
         <w:t>SVC</w:t>
       </w:r>
-      <w:proofErr w:type="spellEnd"/>
     </w:p>
     <w:p>
       <w:pPr>
@@ -10295,7 +8997,7 @@
                     </pic:cNvPicPr>
                   </pic:nvPicPr>
                   <pic:blipFill>
-                    <a:blip r:embed="rId39">
+                    <a:blip r:embed="rId40">
                       <a:extLst>
                         <a:ext uri="{28A0092B-C50C-407E-A947-70E740481C1C}">
                           <a14:useLocalDpi xmlns:a14="http://schemas.microsoft.com/office/drawing/2010/main" val="0"/>
@@ -10399,7 +9101,7 @@
                     </pic:cNvPicPr>
                   </pic:nvPicPr>
                   <pic:blipFill>
-                    <a:blip r:embed="rId44">
+                    <a:blip r:embed="rId45">
                       <a:extLst>
                         <a:ext uri="{28A0092B-C50C-407E-A947-70E740481C1C}">
                           <a14:useLocalDpi xmlns:a14="http://schemas.microsoft.com/office/drawing/2010/main" val="0"/>
@@ -11006,29 +9708,9 @@
           <w:szCs w:val="24"/>
           <w:shd w:val="clear" w:color="auto" w:fill="FFFFFF"/>
         </w:rPr>
-        <w:t xml:space="preserve">For </w:t>
-      </w:r>
-      <w:proofErr w:type="spellStart"/>
-      <w:r>
-        <w:rPr>
-          <w:rFonts w:cstheme="minorHAnsi"/>
-          <w:sz w:val="24"/>
-          <w:szCs w:val="24"/>
-          <w:shd w:val="clear" w:color="auto" w:fill="FFFFFF"/>
-        </w:rPr>
-        <w:t>ipynb</w:t>
-      </w:r>
-      <w:proofErr w:type="spellEnd"/>
-      <w:r>
-        <w:rPr>
-          <w:rFonts w:cstheme="minorHAnsi"/>
-          <w:sz w:val="24"/>
-          <w:szCs w:val="24"/>
-          <w:shd w:val="clear" w:color="auto" w:fill="FFFFFF"/>
-        </w:rPr>
-        <w:t xml:space="preserve"> file, </w:t>
-      </w:r>
-      <w:hyperlink r:id="rId45" w:history="1">
+        <w:t xml:space="preserve">For ipynb file, </w:t>
+      </w:r>
+      <w:hyperlink r:id="rId46" w:history="1">
         <w:r>
           <w:rPr>
             <w:rStyle w:val="Hyperlink"/>
@@ -11069,27 +9751,7 @@
           <w:szCs w:val="24"/>
           <w:shd w:val="clear" w:color="auto" w:fill="FFFFFF"/>
         </w:rPr>
-        <w:t xml:space="preserve">Place it in your home directory of anaconda and run the file using </w:t>
-      </w:r>
-      <w:proofErr w:type="spellStart"/>
-      <w:r>
-        <w:rPr>
-          <w:rFonts w:cstheme="minorHAnsi"/>
-          <w:sz w:val="24"/>
-          <w:szCs w:val="24"/>
-          <w:shd w:val="clear" w:color="auto" w:fill="FFFFFF"/>
-        </w:rPr>
-        <w:t>Jupyter</w:t>
-      </w:r>
-      <w:proofErr w:type="spellEnd"/>
-      <w:r>
-        <w:rPr>
-          <w:rFonts w:cstheme="minorHAnsi"/>
-          <w:sz w:val="24"/>
-          <w:szCs w:val="24"/>
-          <w:shd w:val="clear" w:color="auto" w:fill="FFFFFF"/>
-        </w:rPr>
-        <w:t xml:space="preserve"> Notebook</w:t>
+        <w:t>Place it in your home directory of anaconda and run the file using Jupyter Notebook</w:t>
       </w:r>
     </w:p>
     <w:p>
@@ -11329,55 +9991,7 @@
           <w:sz w:val="24"/>
           <w:szCs w:val="24"/>
         </w:rPr>
-        <w:t xml:space="preserve">algorithm='auto', eps=0.5, </w:t>
-      </w:r>
-      <w:proofErr w:type="spellStart"/>
-      <w:r>
-        <w:rPr>
-          <w:rFonts w:asciiTheme="minorHAnsi" w:hAnsiTheme="minorHAnsi" w:cstheme="minorHAnsi"/>
-          <w:b/>
-          <w:bCs/>
-          <w:color w:val="000000"/>
-          <w:sz w:val="24"/>
-          <w:szCs w:val="24"/>
-        </w:rPr>
-        <w:t>leaf_size</w:t>
-      </w:r>
-      <w:proofErr w:type="spellEnd"/>
-      <w:r>
-        <w:rPr>
-          <w:rFonts w:asciiTheme="minorHAnsi" w:hAnsiTheme="minorHAnsi" w:cstheme="minorHAnsi"/>
-          <w:b/>
-          <w:bCs/>
-          <w:color w:val="000000"/>
-          <w:sz w:val="24"/>
-          <w:szCs w:val="24"/>
-        </w:rPr>
-        <w:t>=30, metric='</w:t>
-      </w:r>
-      <w:proofErr w:type="spellStart"/>
-      <w:r>
-        <w:rPr>
-          <w:rFonts w:asciiTheme="minorHAnsi" w:hAnsiTheme="minorHAnsi" w:cstheme="minorHAnsi"/>
-          <w:b/>
-          <w:bCs/>
-          <w:color w:val="000000"/>
-          <w:sz w:val="24"/>
-          <w:szCs w:val="24"/>
-        </w:rPr>
-        <w:t>euclidean</w:t>
-      </w:r>
-      <w:proofErr w:type="spellEnd"/>
-      <w:r>
-        <w:rPr>
-          <w:rFonts w:asciiTheme="minorHAnsi" w:hAnsiTheme="minorHAnsi" w:cstheme="minorHAnsi"/>
-          <w:b/>
-          <w:bCs/>
-          <w:color w:val="000000"/>
-          <w:sz w:val="24"/>
-          <w:szCs w:val="24"/>
-        </w:rPr>
-        <w:t>',</w:t>
+        <w:t>algorithm='auto', eps=0.5, leaf_size=30, metric='euclidean',</w:t>
       </w:r>
     </w:p>
     <w:p>
@@ -11435,7 +10049,6 @@
         </w:rPr>
         <w:t xml:space="preserve">    </w:t>
       </w:r>
-      <w:proofErr w:type="spellStart"/>
       <w:r>
         <w:rPr>
           <w:rFonts w:eastAsia="Times New Roman" w:cstheme="minorHAnsi"/>
@@ -11445,67 +10058,7 @@
           <w:sz w:val="24"/>
           <w:szCs w:val="24"/>
         </w:rPr>
-        <w:t>metric_params</w:t>
-      </w:r>
-      <w:proofErr w:type="spellEnd"/>
-      <w:r>
-        <w:rPr>
-          <w:rFonts w:eastAsia="Times New Roman" w:cstheme="minorHAnsi"/>
-          <w:b/>
-          <w:bCs/>
-          <w:color w:val="000000"/>
-          <w:sz w:val="24"/>
-          <w:szCs w:val="24"/>
-        </w:rPr>
-        <w:t xml:space="preserve">=None, </w:t>
-      </w:r>
-      <w:proofErr w:type="spellStart"/>
-      <w:r>
-        <w:rPr>
-          <w:rFonts w:eastAsia="Times New Roman" w:cstheme="minorHAnsi"/>
-          <w:b/>
-          <w:bCs/>
-          <w:color w:val="000000"/>
-          <w:sz w:val="24"/>
-          <w:szCs w:val="24"/>
-        </w:rPr>
-        <w:t>min_samples</w:t>
-      </w:r>
-      <w:proofErr w:type="spellEnd"/>
-      <w:r>
-        <w:rPr>
-          <w:rFonts w:eastAsia="Times New Roman" w:cstheme="minorHAnsi"/>
-          <w:b/>
-          <w:bCs/>
-          <w:color w:val="000000"/>
-          <w:sz w:val="24"/>
-          <w:szCs w:val="24"/>
-        </w:rPr>
-        <w:t xml:space="preserve">=10, </w:t>
-      </w:r>
-      <w:proofErr w:type="spellStart"/>
-      <w:r>
-        <w:rPr>
-          <w:rFonts w:eastAsia="Times New Roman" w:cstheme="minorHAnsi"/>
-          <w:b/>
-          <w:bCs/>
-          <w:color w:val="000000"/>
-          <w:sz w:val="24"/>
-          <w:szCs w:val="24"/>
-        </w:rPr>
-        <w:t>n_jobs</w:t>
-      </w:r>
-      <w:proofErr w:type="spellEnd"/>
-      <w:r>
-        <w:rPr>
-          <w:rFonts w:eastAsia="Times New Roman" w:cstheme="minorHAnsi"/>
-          <w:b/>
-          <w:bCs/>
-          <w:color w:val="000000"/>
-          <w:sz w:val="24"/>
-          <w:szCs w:val="24"/>
-        </w:rPr>
-        <w:t>=None, p=None</w:t>
+        <w:t>metric_params=None, min_samples=10, n_jobs=None, p=None</w:t>
       </w:r>
     </w:p>
     <w:p>
@@ -11589,7 +10142,7 @@
                     </pic:cNvPicPr>
                   </pic:nvPicPr>
                   <pic:blipFill>
-                    <a:blip r:embed="rId30">
+                    <a:blip r:embed="rId31">
                       <a:extLst>
                         <a:ext uri="{28A0092B-C50C-407E-A947-70E740481C1C}">
                           <a14:useLocalDpi xmlns:a14="http://schemas.microsoft.com/office/drawing/2010/main" val="0"/>
@@ -11679,7 +10232,7 @@
                     </pic:cNvPicPr>
                   </pic:nvPicPr>
                   <pic:blipFill>
-                    <a:blip r:embed="rId31">
+                    <a:blip r:embed="rId32">
                       <a:extLst>
                         <a:ext uri="{28A0092B-C50C-407E-A947-70E740481C1C}">
                           <a14:useLocalDpi xmlns:a14="http://schemas.microsoft.com/office/drawing/2010/main" val="0"/>
@@ -11769,7 +10322,7 @@
                     </pic:cNvPicPr>
                   </pic:nvPicPr>
                   <pic:blipFill>
-                    <a:blip r:embed="rId32">
+                    <a:blip r:embed="rId33">
                       <a:extLst>
                         <a:ext uri="{28A0092B-C50C-407E-A947-70E740481C1C}">
                           <a14:useLocalDpi xmlns:a14="http://schemas.microsoft.com/office/drawing/2010/main" val="0"/>
@@ -12188,7 +10741,7 @@
                     </pic:cNvPicPr>
                   </pic:nvPicPr>
                   <pic:blipFill>
-                    <a:blip r:embed="rId46">
+                    <a:blip r:embed="rId47">
                       <a:extLst>
                         <a:ext uri="{28A0092B-C50C-407E-A947-70E740481C1C}">
                           <a14:useLocalDpi xmlns:a14="http://schemas.microsoft.com/office/drawing/2010/main" val="0"/>
@@ -12861,29 +11414,9 @@
           <w:szCs w:val="24"/>
           <w:shd w:val="clear" w:color="auto" w:fill="FFFFFF"/>
         </w:rPr>
-        <w:t xml:space="preserve">For </w:t>
-      </w:r>
-      <w:proofErr w:type="spellStart"/>
-      <w:r>
-        <w:rPr>
-          <w:rFonts w:cstheme="minorHAnsi"/>
-          <w:sz w:val="24"/>
-          <w:szCs w:val="24"/>
-          <w:shd w:val="clear" w:color="auto" w:fill="FFFFFF"/>
-        </w:rPr>
-        <w:t>ipynb</w:t>
-      </w:r>
-      <w:proofErr w:type="spellEnd"/>
-      <w:r>
-        <w:rPr>
-          <w:rFonts w:cstheme="minorHAnsi"/>
-          <w:sz w:val="24"/>
-          <w:szCs w:val="24"/>
-          <w:shd w:val="clear" w:color="auto" w:fill="FFFFFF"/>
-        </w:rPr>
-        <w:t xml:space="preserve"> file, </w:t>
-      </w:r>
-      <w:hyperlink r:id="rId47" w:history="1">
+        <w:t xml:space="preserve">For ipynb file, </w:t>
+      </w:r>
+      <w:hyperlink r:id="rId48" w:history="1">
         <w:r>
           <w:rPr>
             <w:rStyle w:val="Hyperlink"/>
@@ -12924,27 +11457,7 @@
           <w:szCs w:val="24"/>
           <w:shd w:val="clear" w:color="auto" w:fill="FFFFFF"/>
         </w:rPr>
-        <w:t xml:space="preserve">Place it in your home directory of anaconda and run the file using </w:t>
-      </w:r>
-      <w:proofErr w:type="spellStart"/>
-      <w:r>
-        <w:rPr>
-          <w:rFonts w:cstheme="minorHAnsi"/>
-          <w:sz w:val="24"/>
-          <w:szCs w:val="24"/>
-          <w:shd w:val="clear" w:color="auto" w:fill="FFFFFF"/>
-        </w:rPr>
-        <w:t>Jupyter</w:t>
-      </w:r>
-      <w:proofErr w:type="spellEnd"/>
-      <w:r>
-        <w:rPr>
-          <w:rFonts w:cstheme="minorHAnsi"/>
-          <w:sz w:val="24"/>
-          <w:szCs w:val="24"/>
-          <w:shd w:val="clear" w:color="auto" w:fill="FFFFFF"/>
-        </w:rPr>
-        <w:t xml:space="preserve"> Notebook</w:t>
+        <w:t>Place it in your home directory of anaconda and run the file using Jupyter Notebook</w:t>
       </w:r>
     </w:p>
     <w:p>
@@ -13040,7 +11553,7 @@
         </w:rPr>
         <w:t>) is a type of </w:t>
       </w:r>
-      <w:hyperlink r:id="rId48" w:history="1">
+      <w:hyperlink r:id="rId49" w:history="1">
         <w:r>
           <w:rPr>
             <w:rStyle w:val="Hyperlink"/>
@@ -13301,7 +11814,7 @@
                     </pic:cNvPicPr>
                   </pic:nvPicPr>
                   <pic:blipFill>
-                    <a:blip r:embed="rId49">
+                    <a:blip r:embed="rId50">
                       <a:extLst>
                         <a:ext uri="{28A0092B-C50C-407E-A947-70E740481C1C}">
                           <a14:useLocalDpi xmlns:a14="http://schemas.microsoft.com/office/drawing/2010/main" val="0"/>
@@ -13372,7 +11885,7 @@
                     </pic:cNvPicPr>
                   </pic:nvPicPr>
                   <pic:blipFill>
-                    <a:blip r:embed="rId50">
+                    <a:blip r:embed="rId51">
                       <a:extLst>
                         <a:ext uri="{28A0092B-C50C-407E-A947-70E740481C1C}">
                           <a14:useLocalDpi xmlns:a14="http://schemas.microsoft.com/office/drawing/2010/main" val="0"/>
@@ -13442,7 +11955,7 @@
                     </pic:cNvPicPr>
                   </pic:nvPicPr>
                   <pic:blipFill>
-                    <a:blip r:embed="rId51">
+                    <a:blip r:embed="rId52">
                       <a:extLst>
                         <a:ext uri="{28A0092B-C50C-407E-A947-70E740481C1C}">
                           <a14:useLocalDpi xmlns:a14="http://schemas.microsoft.com/office/drawing/2010/main" val="0"/>
@@ -13512,7 +12025,7 @@
                     </pic:cNvPicPr>
                   </pic:nvPicPr>
                   <pic:blipFill>
-                    <a:blip r:embed="rId52">
+                    <a:blip r:embed="rId53">
                       <a:extLst>
                         <a:ext uri="{28A0092B-C50C-407E-A947-70E740481C1C}">
                           <a14:useLocalDpi xmlns:a14="http://schemas.microsoft.com/office/drawing/2010/main" val="0"/>
@@ -13882,29 +12395,9 @@
           <w:szCs w:val="24"/>
           <w:shd w:val="clear" w:color="auto" w:fill="FFFFFF"/>
         </w:rPr>
-        <w:t xml:space="preserve">For </w:t>
-      </w:r>
-      <w:proofErr w:type="spellStart"/>
-      <w:r>
-        <w:rPr>
-          <w:rFonts w:cstheme="minorHAnsi"/>
-          <w:sz w:val="24"/>
-          <w:szCs w:val="24"/>
-          <w:shd w:val="clear" w:color="auto" w:fill="FFFFFF"/>
-        </w:rPr>
-        <w:t>ipynb</w:t>
-      </w:r>
-      <w:proofErr w:type="spellEnd"/>
-      <w:r>
-        <w:rPr>
-          <w:rFonts w:cstheme="minorHAnsi"/>
-          <w:sz w:val="24"/>
-          <w:szCs w:val="24"/>
-          <w:shd w:val="clear" w:color="auto" w:fill="FFFFFF"/>
-        </w:rPr>
-        <w:t xml:space="preserve"> file, </w:t>
-      </w:r>
-      <w:hyperlink r:id="rId53" w:history="1">
+        <w:t xml:space="preserve">For ipynb file, </w:t>
+      </w:r>
+      <w:hyperlink r:id="rId54" w:history="1">
         <w:r>
           <w:rPr>
             <w:rStyle w:val="Hyperlink"/>
@@ -13945,27 +12438,7 @@
           <w:szCs w:val="24"/>
           <w:shd w:val="clear" w:color="auto" w:fill="FFFFFF"/>
         </w:rPr>
-        <w:t xml:space="preserve">Place it in your home directory of anaconda and run the file using </w:t>
-      </w:r>
-      <w:proofErr w:type="spellStart"/>
-      <w:r>
-        <w:rPr>
-          <w:rFonts w:cstheme="minorHAnsi"/>
-          <w:sz w:val="24"/>
-          <w:szCs w:val="24"/>
-          <w:shd w:val="clear" w:color="auto" w:fill="FFFFFF"/>
-        </w:rPr>
-        <w:t>Jupyter</w:t>
-      </w:r>
-      <w:proofErr w:type="spellEnd"/>
-      <w:r>
-        <w:rPr>
-          <w:rFonts w:cstheme="minorHAnsi"/>
-          <w:sz w:val="24"/>
-          <w:szCs w:val="24"/>
-          <w:shd w:val="clear" w:color="auto" w:fill="FFFFFF"/>
-        </w:rPr>
-        <w:t xml:space="preserve"> Notebook</w:t>
+        <w:t>Place it in your home directory of anaconda and run the file using Jupyter Notebook</w:t>
       </w:r>
     </w:p>
     <w:p>
@@ -14688,7 +13161,7 @@
           <w:shd w:val="clear" w:color="auto" w:fill="FFFFFF"/>
         </w:rPr>
       </w:pPr>
-      <w:hyperlink r:id="rId54" w:history="1">
+      <w:hyperlink r:id="rId55" w:history="1">
         <w:r>
           <w:rPr>
             <w:rStyle w:val="Hyperlink"/>
@@ -14721,7 +13194,7 @@
         </w:rPr>
         <w:t> </w:t>
       </w:r>
-      <w:hyperlink r:id="rId55" w:history="1">
+      <w:hyperlink r:id="rId56" w:history="1">
         <w:r>
           <w:rPr>
             <w:rStyle w:val="Hyperlink"/>
@@ -14758,7 +13231,7 @@
         </w:rPr>
         <w:t xml:space="preserve"> </w:t>
       </w:r>
-      <w:hyperlink r:id="rId56" w:anchor="dbscan" w:history="1">
+      <w:hyperlink r:id="rId57" w:anchor="dbscan" w:history="1">
         <w:r>
           <w:rPr>
             <w:rStyle w:val="Hyperlink"/>
@@ -14768,7 +13241,7 @@
       </w:hyperlink>
     </w:p>
     <w:p>
-      <w:hyperlink r:id="rId57" w:history="1">
+      <w:hyperlink r:id="rId58" w:history="1">
         <w:r>
           <w:rPr>
             <w:rStyle w:val="Hyperlink"/>
@@ -14778,7 +13251,7 @@
       </w:hyperlink>
     </w:p>
     <w:p>
-      <w:hyperlink r:id="rId58" w:history="1">
+      <w:hyperlink r:id="rId59" w:history="1">
         <w:r>
           <w:rPr>
             <w:rStyle w:val="Hyperlink"/>
@@ -14788,7 +13261,7 @@
       </w:hyperlink>
     </w:p>
     <w:p>
-      <w:hyperlink r:id="rId59" w:history="1">
+      <w:hyperlink r:id="rId60" w:history="1">
         <w:r>
           <w:rPr>
             <w:rStyle w:val="Hyperlink"/>
@@ -14798,7 +13271,7 @@
       </w:hyperlink>
     </w:p>
     <w:p>
-      <w:hyperlink r:id="rId60" w:history="1">
+      <w:hyperlink r:id="rId61" w:history="1">
         <w:r>
           <w:rPr>
             <w:rStyle w:val="Hyperlink"/>
@@ -14810,16 +13283,10 @@
     <w:p>
       <w:pPr>
         <w:rPr>
-          <w:rFonts w:asciiTheme="majorHAnsi" w:hAnsiTheme="majorHAnsi" w:cstheme="minorHAnsi"/>
-          <w:b/>
-          <w:bCs/>
-          <w:sz w:val="56"/>
-          <w:szCs w:val="56"/>
-          <w:u w:val="single"/>
-          <w:shd w:val="clear" w:color="auto" w:fill="FFFFFF"/>
-        </w:rPr>
-      </w:pPr>
-      <w:hyperlink r:id="rId61" w:history="1">
+          <w:rStyle w:val="Hyperlink"/>
+        </w:rPr>
+      </w:pPr>
+      <w:hyperlink r:id="rId62" w:history="1">
         <w:r>
           <w:rPr>
             <w:rStyle w:val="Hyperlink"/>
@@ -14827,6 +13294,146 @@
           <w:t>https://www.kaggle.com/mlg-ulb/creditcardfraud</w:t>
         </w:r>
       </w:hyperlink>
+    </w:p>
+    <w:p>
+      <w:pPr>
+        <w:rPr>
+          <w:rStyle w:val="Hyperlink"/>
+        </w:rPr>
+      </w:pPr>
+    </w:p>
+    <w:p>
+      <w:pPr>
+        <w:rPr>
+          <w:rStyle w:val="Hyperlink"/>
+        </w:rPr>
+      </w:pPr>
+    </w:p>
+    <w:p>
+      <w:pPr>
+        <w:rPr>
+          <w:rStyle w:val="Hyperlink"/>
+        </w:rPr>
+      </w:pPr>
+    </w:p>
+    <w:p>
+      <w:pPr>
+        <w:rPr>
+          <w:rStyle w:val="Hyperlink"/>
+        </w:rPr>
+      </w:pPr>
+    </w:p>
+    <w:p>
+      <w:pPr>
+        <w:rPr>
+          <w:rStyle w:val="Hyperlink"/>
+        </w:rPr>
+      </w:pPr>
+    </w:p>
+    <w:p>
+      <w:pPr>
+        <w:rPr>
+          <w:rStyle w:val="Hyperlink"/>
+        </w:rPr>
+      </w:pPr>
+    </w:p>
+    <w:p>
+      <w:pPr>
+        <w:rPr>
+          <w:rStyle w:val="Hyperlink"/>
+        </w:rPr>
+      </w:pPr>
+    </w:p>
+    <w:p>
+      <w:pPr>
+        <w:rPr>
+          <w:rStyle w:val="Hyperlink"/>
+        </w:rPr>
+      </w:pPr>
+    </w:p>
+    <w:p>
+      <w:pPr>
+        <w:rPr>
+          <w:rStyle w:val="Hyperlink"/>
+        </w:rPr>
+      </w:pPr>
+    </w:p>
+    <w:p>
+      <w:pPr>
+        <w:rPr>
+          <w:rStyle w:val="Hyperlink"/>
+        </w:rPr>
+      </w:pPr>
+    </w:p>
+    <w:p>
+      <w:pPr>
+        <w:rPr>
+          <w:rStyle w:val="Hyperlink"/>
+        </w:rPr>
+      </w:pPr>
+    </w:p>
+    <w:p>
+      <w:pPr>
+        <w:rPr>
+          <w:rStyle w:val="Hyperlink"/>
+        </w:rPr>
+      </w:pPr>
+    </w:p>
+    <w:p>
+      <w:pPr>
+        <w:rPr>
+          <w:rStyle w:val="Hyperlink"/>
+        </w:rPr>
+      </w:pPr>
+    </w:p>
+    <w:p>
+      <w:pPr>
+        <w:rPr>
+          <w:rStyle w:val="Hyperlink"/>
+        </w:rPr>
+      </w:pPr>
+    </w:p>
+    <w:p>
+      <w:pPr>
+        <w:rPr>
+          <w:rStyle w:val="Hyperlink"/>
+        </w:rPr>
+      </w:pPr>
+    </w:p>
+    <w:p>
+      <w:pPr>
+        <w:rPr>
+          <w:rStyle w:val="Hyperlink"/>
+        </w:rPr>
+      </w:pPr>
+      <w:r>
+        <w:rPr>
+          <w:rStyle w:val="Hyperlink"/>
+        </w:rPr>
+        <w:t>Name: Harsh Bansal</w:t>
+      </w:r>
+    </w:p>
+    <w:p>
+      <w:pPr>
+        <w:rPr>
+          <w:color w:val="0000FF"/>
+          <w:u w:val="single"/>
+        </w:rPr>
+      </w:pPr>
+      <w:r>
+        <w:rPr>
+          <w:rStyle w:val="Hyperlink"/>
+        </w:rPr>
+        <w:t xml:space="preserve">E-mail: </w:t>
+      </w:r>
+      <w:bookmarkStart w:id="0" w:name="_GoBack"/>
+      <w:bookmarkEnd w:id="0"/>
+      <w:r>
+        <w:rPr>
+          <w:rStyle w:val="Hyperlink"/>
+        </w:rPr>
+        <w:t>bansalh944@gmail.com</w:t>
+      </w:r>
     </w:p>
     <w:sectPr>
       <w:pgSz w:w="12240" w:h="15840"/>

</xml_diff>